<commit_message>
correcao enunciado do item 2
</commit_message>
<xml_diff>
--- a/discursivas/Tema 16 - Pierry Ângelo Pereira - SQL (Consultas).docx
+++ b/discursivas/Tema 16 - Pierry Ângelo Pereira - SQL (Consultas).docx
@@ -156,7 +156,6 @@
         </w:rPr>
         <w:t>” e “</w:t>
       </w:r>
-      <w:proofErr w:type="gramStart"/>
       <w:r>
         <w:rPr>
           <w:i/>
@@ -166,7 +165,6 @@
         </w:rPr>
         <w:t>matricula</w:t>
       </w:r>
-      <w:proofErr w:type="gramEnd"/>
       <w:r>
         <w:rPr>
           <w:sz w:val="20"/>
@@ -349,23 +347,7 @@
           <w:sz w:val="20"/>
           <w:szCs w:val="20"/>
         </w:rPr>
-        <w:t xml:space="preserve">” é chave estrangeira e </w:t>
-      </w:r>
-      <w:proofErr w:type="gramStart"/>
-      <w:r>
-        <w:rPr>
-          <w:sz w:val="20"/>
-          <w:szCs w:val="20"/>
-        </w:rPr>
-        <w:t>referencia</w:t>
-      </w:r>
-      <w:proofErr w:type="gramEnd"/>
-      <w:r>
-        <w:rPr>
-          <w:sz w:val="20"/>
-          <w:szCs w:val="20"/>
-        </w:rPr>
-        <w:t xml:space="preserve"> a própria tabela “</w:t>
+        <w:t>” é chave estrangeira e referencia a própria tabela “</w:t>
       </w:r>
       <w:r>
         <w:rPr>
@@ -455,7 +437,6 @@
         </w:rPr>
         <w:t>”, as colunas “</w:t>
       </w:r>
-      <w:proofErr w:type="gramStart"/>
       <w:r>
         <w:rPr>
           <w:i/>
@@ -465,7 +446,6 @@
         </w:rPr>
         <w:t>numero</w:t>
       </w:r>
-      <w:proofErr w:type="gramEnd"/>
       <w:r>
         <w:rPr>
           <w:sz w:val="20"/>
@@ -1035,7 +1015,21 @@
           <w:sz w:val="20"/>
           <w:szCs w:val="20"/>
         </w:rPr>
-        <w:t xml:space="preserve"> realizar associação entre tabelas (proibido o uso de </w:t>
+        <w:t xml:space="preserve"> </w:t>
+      </w:r>
+      <w:r>
+        <w:rPr>
+          <w:sz w:val="20"/>
+          <w:szCs w:val="20"/>
+        </w:rPr>
+        <w:t xml:space="preserve">para </w:t>
+      </w:r>
+      <w:r>
+        <w:rPr>
+          <w:sz w:val="20"/>
+          <w:szCs w:val="20"/>
+        </w:rPr>
+        <w:t xml:space="preserve">realizar associação entre tabelas (proibido o uso de </w:t>
       </w:r>
       <w:r>
         <w:rPr>
@@ -1322,29 +1316,7 @@
           <w:szCs w:val="18"/>
           <w:lang w:eastAsia="pt-BR"/>
         </w:rPr>
-        <w:t xml:space="preserve"> v</w:t>
-      </w:r>
-      <w:proofErr w:type="gramStart"/>
-      <w:r>
-        <w:rPr>
-          <w:rFonts w:ascii="Fira Code" w:eastAsia="Times New Roman" w:hAnsi="Fira Code" w:cs="Fira Code"/>
-          <w:color w:val="D4D4D4"/>
-          <w:sz w:val="18"/>
-          <w:szCs w:val="18"/>
-          <w:lang w:eastAsia="pt-BR"/>
-        </w:rPr>
-        <w:t>1.nome</w:t>
-      </w:r>
-      <w:proofErr w:type="gramEnd"/>
-      <w:r>
-        <w:rPr>
-          <w:rFonts w:ascii="Fira Code" w:eastAsia="Times New Roman" w:hAnsi="Fira Code" w:cs="Fira Code"/>
-          <w:color w:val="D4D4D4"/>
-          <w:sz w:val="18"/>
-          <w:szCs w:val="18"/>
-          <w:lang w:eastAsia="pt-BR"/>
-        </w:rPr>
-        <w:t xml:space="preserve"> </w:t>
+        <w:t xml:space="preserve"> v1.nome </w:t>
       </w:r>
       <w:r>
         <w:rPr>
@@ -1516,29 +1488,7 @@
           <w:szCs w:val="18"/>
           <w:lang w:eastAsia="pt-BR"/>
         </w:rPr>
-        <w:t xml:space="preserve"> v</w:t>
-      </w:r>
-      <w:proofErr w:type="gramStart"/>
-      <w:r>
-        <w:rPr>
-          <w:rFonts w:ascii="Fira Code" w:eastAsia="Times New Roman" w:hAnsi="Fira Code" w:cs="Fira Code"/>
-          <w:color w:val="D4D4D4"/>
-          <w:sz w:val="18"/>
-          <w:szCs w:val="18"/>
-          <w:lang w:eastAsia="pt-BR"/>
-        </w:rPr>
-        <w:t>1.chefe</w:t>
-      </w:r>
-      <w:proofErr w:type="gramEnd"/>
-      <w:r>
-        <w:rPr>
-          <w:rFonts w:ascii="Fira Code" w:eastAsia="Times New Roman" w:hAnsi="Fira Code" w:cs="Fira Code"/>
-          <w:color w:val="D4D4D4"/>
-          <w:sz w:val="18"/>
-          <w:szCs w:val="18"/>
-          <w:lang w:eastAsia="pt-BR"/>
-        </w:rPr>
-        <w:t xml:space="preserve"> = v2.matricula;</w:t>
+        <w:t xml:space="preserve"> v1.chefe = v2.matricula;</w:t>
       </w:r>
     </w:p>
     <w:p>
@@ -1635,19 +1585,19 @@
           <w:szCs w:val="16"/>
           <w:lang w:eastAsia="pt-BR"/>
         </w:rPr>
-        <w:t>e que o campo “chefe” nada mais é do que uma chave estrangeira que referencia a chave primária “</w:t>
-      </w:r>
-      <w:proofErr w:type="gramStart"/>
-      <w:r>
+        <w:t>e que o campo “chefe” nada mais é do que uma chave estrangeira que referencia a chave primária “matricula”.</w:t>
+      </w:r>
+    </w:p>
+    <w:p>
+      <w:pPr>
+        <w:ind w:left="708"/>
         <w:rPr>
           <w:rFonts w:eastAsia="Times New Roman" w:cstheme="minorHAnsi"/>
           <w:sz w:val="16"/>
           <w:szCs w:val="16"/>
           <w:lang w:eastAsia="pt-BR"/>
         </w:rPr>
-        <w:t>matricula</w:t>
-      </w:r>
-      <w:proofErr w:type="gramEnd"/>
+      </w:pPr>
       <w:r>
         <w:rPr>
           <w:rFonts w:eastAsia="Times New Roman" w:cstheme="minorHAnsi"/>
@@ -1655,19 +1605,17 @@
           <w:szCs w:val="16"/>
           <w:lang w:eastAsia="pt-BR"/>
         </w:rPr>
-        <w:t>”.</w:t>
-      </w:r>
-    </w:p>
-    <w:p>
-      <w:pPr>
-        <w:ind w:left="708"/>
+        <w:t>T</w:t>
+      </w:r>
+      <w:r>
         <w:rPr>
           <w:rFonts w:eastAsia="Times New Roman" w:cstheme="minorHAnsi"/>
           <w:sz w:val="16"/>
           <w:szCs w:val="16"/>
           <w:lang w:eastAsia="pt-BR"/>
         </w:rPr>
-      </w:pPr>
+        <w:t xml:space="preserve">ambém </w:t>
+      </w:r>
       <w:r>
         <w:rPr>
           <w:rFonts w:eastAsia="Times New Roman" w:cstheme="minorHAnsi"/>
@@ -1675,7 +1623,7 @@
           <w:szCs w:val="16"/>
           <w:lang w:eastAsia="pt-BR"/>
         </w:rPr>
-        <w:t>T</w:t>
+        <w:t>é possível inferir que</w:t>
       </w:r>
       <w:r>
         <w:rPr>
@@ -1684,7 +1632,7 @@
           <w:szCs w:val="16"/>
           <w:lang w:eastAsia="pt-BR"/>
         </w:rPr>
-        <w:t xml:space="preserve">ambém </w:t>
+        <w:t xml:space="preserve"> </w:t>
       </w:r>
       <w:r>
         <w:rPr>
@@ -1693,7 +1641,7 @@
           <w:szCs w:val="16"/>
           <w:lang w:eastAsia="pt-BR"/>
         </w:rPr>
-        <w:t>é possível inferir que</w:t>
+        <w:t>estamos diante de um relacionamento opcional de ambos os lados do relacionamento (</w:t>
       </w:r>
       <w:r>
         <w:rPr>
@@ -1702,7 +1650,7 @@
           <w:szCs w:val="16"/>
           <w:lang w:eastAsia="pt-BR"/>
         </w:rPr>
-        <w:t xml:space="preserve"> </w:t>
+        <w:t xml:space="preserve">bolinha branca/vazada), </w:t>
       </w:r>
       <w:r>
         <w:rPr>
@@ -1711,7 +1659,7 @@
           <w:szCs w:val="16"/>
           <w:lang w:eastAsia="pt-BR"/>
         </w:rPr>
-        <w:t>estamos diante de um relacionamento opcional de ambos os lados do relacionamento (</w:t>
+        <w:t xml:space="preserve">dessa forma </w:t>
       </w:r>
       <w:r>
         <w:rPr>
@@ -1720,7 +1668,7 @@
           <w:szCs w:val="16"/>
           <w:lang w:eastAsia="pt-BR"/>
         </w:rPr>
-        <w:t xml:space="preserve">bolinha branca/vazada), </w:t>
+        <w:t xml:space="preserve">pode existir vendedor sem chefe, bem como chefe sem </w:t>
       </w:r>
       <w:r>
         <w:rPr>
@@ -1729,17 +1677,19 @@
           <w:szCs w:val="16"/>
           <w:lang w:eastAsia="pt-BR"/>
         </w:rPr>
-        <w:t xml:space="preserve">dessa forma </w:t>
-      </w:r>
-      <w:r>
+        <w:t>chefiar ninguém.</w:t>
+      </w:r>
+    </w:p>
+    <w:p>
+      <w:pPr>
+        <w:ind w:left="708"/>
         <w:rPr>
           <w:rFonts w:eastAsia="Times New Roman" w:cstheme="minorHAnsi"/>
           <w:sz w:val="16"/>
           <w:szCs w:val="16"/>
           <w:lang w:eastAsia="pt-BR"/>
         </w:rPr>
-        <w:t xml:space="preserve">pode existir vendedor sem chefe, bem como chefe sem </w:t>
-      </w:r>
+      </w:pPr>
       <w:r>
         <w:rPr>
           <w:rFonts w:eastAsia="Times New Roman" w:cstheme="minorHAnsi"/>
@@ -1747,19 +1697,17 @@
           <w:szCs w:val="16"/>
           <w:lang w:eastAsia="pt-BR"/>
         </w:rPr>
-        <w:t>chefiar ninguém.</w:t>
-      </w:r>
-    </w:p>
-    <w:p>
-      <w:pPr>
-        <w:ind w:left="708"/>
+        <w:t xml:space="preserve">Em outras palavras, devemos retornar uma consulta que liste todos os vendedores (LEFT JOIN) e </w:t>
+      </w:r>
+      <w:r>
         <w:rPr>
           <w:rFonts w:eastAsia="Times New Roman" w:cstheme="minorHAnsi"/>
           <w:sz w:val="16"/>
           <w:szCs w:val="16"/>
           <w:lang w:eastAsia="pt-BR"/>
         </w:rPr>
-      </w:pPr>
+        <w:t xml:space="preserve">mostre os respectivos chefes (quando houver). Para tanto, </w:t>
+      </w:r>
       <w:r>
         <w:rPr>
           <w:rFonts w:eastAsia="Times New Roman" w:cstheme="minorHAnsi"/>
@@ -1767,7 +1715,7 @@
           <w:szCs w:val="16"/>
           <w:lang w:eastAsia="pt-BR"/>
         </w:rPr>
-        <w:t xml:space="preserve">Em outras palavras, devemos retornar uma consulta que liste todos os vendedores (LEFT JOIN) e </w:t>
+        <w:t xml:space="preserve">utilizamos na condição de junção o atributo “chefe” da tabela vendedor </w:t>
       </w:r>
       <w:r>
         <w:rPr>
@@ -1776,7 +1724,7 @@
           <w:szCs w:val="16"/>
           <w:lang w:eastAsia="pt-BR"/>
         </w:rPr>
-        <w:t xml:space="preserve">mostre os respectivos chefes (quando houver). Para tanto, </w:t>
+        <w:t>(lado esquerdo) e</w:t>
       </w:r>
       <w:r>
         <w:rPr>
@@ -1785,45 +1733,7 @@
           <w:szCs w:val="16"/>
           <w:lang w:eastAsia="pt-BR"/>
         </w:rPr>
-        <w:t xml:space="preserve">utilizamos na condição de junção o atributo “chefe” da tabela vendedor </w:t>
-      </w:r>
-      <w:r>
-        <w:rPr>
-          <w:rFonts w:eastAsia="Times New Roman" w:cstheme="minorHAnsi"/>
-          <w:sz w:val="16"/>
-          <w:szCs w:val="16"/>
-          <w:lang w:eastAsia="pt-BR"/>
-        </w:rPr>
-        <w:t>(lado esquerdo) e</w:t>
-      </w:r>
-      <w:r>
-        <w:rPr>
-          <w:rFonts w:eastAsia="Times New Roman" w:cstheme="minorHAnsi"/>
-          <w:sz w:val="16"/>
-          <w:szCs w:val="16"/>
-          <w:lang w:eastAsia="pt-BR"/>
-        </w:rPr>
-        <w:t>, no lado direito, o campo “</w:t>
-      </w:r>
-      <w:proofErr w:type="gramStart"/>
-      <w:r>
-        <w:rPr>
-          <w:rFonts w:eastAsia="Times New Roman" w:cstheme="minorHAnsi"/>
-          <w:sz w:val="16"/>
-          <w:szCs w:val="16"/>
-          <w:lang w:eastAsia="pt-BR"/>
-        </w:rPr>
-        <w:t>matricula</w:t>
-      </w:r>
-      <w:proofErr w:type="gramEnd"/>
-      <w:r>
-        <w:rPr>
-          <w:rFonts w:eastAsia="Times New Roman" w:cstheme="minorHAnsi"/>
-          <w:sz w:val="16"/>
-          <w:szCs w:val="16"/>
-          <w:lang w:eastAsia="pt-BR"/>
-        </w:rPr>
-        <w:t>”</w:t>
+        <w:t>, no lado direito, o campo “matricula”</w:t>
       </w:r>
       <w:r>
         <w:rPr>
@@ -2105,7 +2015,6 @@
         <w:t xml:space="preserve"> </w:t>
       </w:r>
       <w:proofErr w:type="spellStart"/>
-      <w:proofErr w:type="gramStart"/>
       <w:r>
         <w:rPr>
           <w:rFonts w:ascii="Fira Code" w:eastAsia="Times New Roman" w:hAnsi="Fira Code" w:cs="Fira Code"/>
@@ -2117,7 +2026,6 @@
         <w:t>inf.preco</w:t>
       </w:r>
       <w:proofErr w:type="spellEnd"/>
-      <w:proofErr w:type="gramEnd"/>
       <w:r>
         <w:rPr>
           <w:rFonts w:ascii="Fira Code" w:eastAsia="Times New Roman" w:hAnsi="Fira Code" w:cs="Fira Code"/>
@@ -2297,27 +2205,15 @@
         <w:t xml:space="preserve"> </w:t>
       </w:r>
       <w:proofErr w:type="spellStart"/>
-      <w:proofErr w:type="gramStart"/>
-      <w:r>
-        <w:rPr>
-          <w:rFonts w:ascii="Fira Code" w:eastAsia="Times New Roman" w:hAnsi="Fira Code" w:cs="Fira Code"/>
-          <w:color w:val="D4D4D4"/>
-          <w:sz w:val="18"/>
-          <w:szCs w:val="18"/>
-          <w:lang w:eastAsia="pt-BR"/>
-        </w:rPr>
-        <w:t>p.preco</w:t>
-      </w:r>
-      <w:proofErr w:type="gramEnd"/>
-      <w:r>
-        <w:rPr>
-          <w:rFonts w:ascii="Fira Code" w:eastAsia="Times New Roman" w:hAnsi="Fira Code" w:cs="Fira Code"/>
-          <w:color w:val="D4D4D4"/>
-          <w:sz w:val="18"/>
-          <w:szCs w:val="18"/>
-          <w:lang w:eastAsia="pt-BR"/>
-        </w:rPr>
-        <w:t>_de_lista</w:t>
+      <w:r>
+        <w:rPr>
+          <w:rFonts w:ascii="Fira Code" w:eastAsia="Times New Roman" w:hAnsi="Fira Code" w:cs="Fira Code"/>
+          <w:color w:val="D4D4D4"/>
+          <w:sz w:val="18"/>
+          <w:szCs w:val="18"/>
+          <w:lang w:eastAsia="pt-BR"/>
+        </w:rPr>
+        <w:t>p.preco_de_lista</w:t>
       </w:r>
       <w:proofErr w:type="spellEnd"/>
       <w:r>
@@ -2568,7 +2464,6 @@
         <w:t>“</w:t>
       </w:r>
       <w:proofErr w:type="spellStart"/>
-      <w:proofErr w:type="gramStart"/>
       <w:r>
         <w:rPr>
           <w:rFonts w:eastAsia="Times New Roman" w:cstheme="minorHAnsi"/>
@@ -2586,17 +2481,7 @@
           <w:szCs w:val="16"/>
           <w:lang w:eastAsia="pt-BR"/>
         </w:rPr>
-        <w:t>(</w:t>
-      </w:r>
-      <w:proofErr w:type="gramEnd"/>
-      <w:r>
-        <w:rPr>
-          <w:rFonts w:eastAsia="Times New Roman" w:cstheme="minorHAnsi"/>
-          <w:sz w:val="16"/>
-          <w:szCs w:val="16"/>
-          <w:lang w:eastAsia="pt-BR"/>
-        </w:rPr>
-        <w:t>)</w:t>
+        <w:t>()</w:t>
       </w:r>
       <w:r>
         <w:rPr>
@@ -2785,7 +2670,6 @@
         <w:t xml:space="preserve"> </w:t>
       </w:r>
       <w:proofErr w:type="spellStart"/>
-      <w:proofErr w:type="gramStart"/>
       <w:r>
         <w:rPr>
           <w:rFonts w:ascii="Fira Code" w:eastAsia="Times New Roman" w:hAnsi="Fira Code" w:cs="Fira Code"/>
@@ -2797,7 +2681,6 @@
         <w:t>p.nome</w:t>
       </w:r>
       <w:proofErr w:type="spellEnd"/>
-      <w:proofErr w:type="gramEnd"/>
       <w:r>
         <w:rPr>
           <w:rFonts w:ascii="Fira Code" w:eastAsia="Times New Roman" w:hAnsi="Fira Code" w:cs="Fira Code"/>
@@ -3405,7 +3288,6 @@
         <w:t xml:space="preserve"> </w:t>
       </w:r>
       <w:proofErr w:type="spellStart"/>
-      <w:proofErr w:type="gramStart"/>
       <w:r>
         <w:rPr>
           <w:rFonts w:ascii="Fira Code" w:eastAsia="Times New Roman" w:hAnsi="Fira Code" w:cs="Fira Code"/>
@@ -3417,7 +3299,6 @@
         <w:t>p.codigo</w:t>
       </w:r>
       <w:proofErr w:type="spellEnd"/>
-      <w:proofErr w:type="gramEnd"/>
       <w:r>
         <w:rPr>
           <w:rFonts w:ascii="Fira Code" w:eastAsia="Times New Roman" w:hAnsi="Fira Code" w:cs="Fira Code"/>
@@ -3485,7 +3366,6 @@
         <w:t xml:space="preserve"> </w:t>
       </w:r>
       <w:proofErr w:type="spellStart"/>
-      <w:proofErr w:type="gramStart"/>
       <w:r>
         <w:rPr>
           <w:rFonts w:ascii="Fira Code" w:eastAsia="Times New Roman" w:hAnsi="Fira Code" w:cs="Fira Code"/>
@@ -3497,7 +3377,6 @@
         <w:t>inf.numero</w:t>
       </w:r>
       <w:proofErr w:type="spellEnd"/>
-      <w:proofErr w:type="gramEnd"/>
       <w:r>
         <w:rPr>
           <w:rFonts w:ascii="Fira Code" w:eastAsia="Times New Roman" w:hAnsi="Fira Code" w:cs="Fira Code"/>
@@ -3643,7 +3522,6 @@
         <w:t xml:space="preserve"> </w:t>
       </w:r>
       <w:proofErr w:type="spellStart"/>
-      <w:proofErr w:type="gramStart"/>
       <w:r>
         <w:rPr>
           <w:rFonts w:ascii="Fira Code" w:eastAsia="Times New Roman" w:hAnsi="Fira Code" w:cs="Fira Code"/>
@@ -3655,7 +3533,6 @@
         <w:t>c.nome</w:t>
       </w:r>
       <w:proofErr w:type="spellEnd"/>
-      <w:proofErr w:type="gramEnd"/>
       <w:r>
         <w:rPr>
           <w:rFonts w:ascii="Fira Code" w:eastAsia="Times New Roman" w:hAnsi="Fira Code" w:cs="Fira Code"/>
@@ -3767,27 +3644,7 @@
           <w:lang w:eastAsia="pt-BR"/>
         </w:rPr>
         <w:tab/>
-        <w:t xml:space="preserve">O entendimento de consultas com a cláusula EXISTS pode ser </w:t>
-      </w:r>
-      <w:proofErr w:type="gramStart"/>
-      <w:r>
-        <w:rPr>
-          <w:rFonts w:eastAsia="Times New Roman" w:cstheme="minorHAnsi"/>
-          <w:sz w:val="18"/>
-          <w:szCs w:val="18"/>
-          <w:lang w:eastAsia="pt-BR"/>
-        </w:rPr>
-        <w:t>melhor</w:t>
-      </w:r>
-      <w:proofErr w:type="gramEnd"/>
-      <w:r>
-        <w:rPr>
-          <w:rFonts w:eastAsia="Times New Roman" w:cstheme="minorHAnsi"/>
-          <w:sz w:val="18"/>
-          <w:szCs w:val="18"/>
-          <w:lang w:eastAsia="pt-BR"/>
-        </w:rPr>
-        <w:t xml:space="preserve"> explicado pelos vídeos abaixo:</w:t>
+        <w:t>O entendimento de consultas com a cláusula EXISTS pode ser melhor explicado pelos vídeos abaixo:</w:t>
       </w:r>
     </w:p>
     <w:p>
@@ -4041,7 +3898,6 @@
         <w:t xml:space="preserve"> </w:t>
       </w:r>
       <w:proofErr w:type="spellStart"/>
-      <w:proofErr w:type="gramStart"/>
       <w:r>
         <w:rPr>
           <w:rFonts w:ascii="Fira Code" w:eastAsia="Times New Roman" w:hAnsi="Fira Code" w:cs="Fira Code"/>
@@ -4053,7 +3909,6 @@
         <w:t>c.nome</w:t>
       </w:r>
       <w:proofErr w:type="spellEnd"/>
-      <w:proofErr w:type="gramEnd"/>
       <w:r>
         <w:rPr>
           <w:rFonts w:ascii="Fira Code" w:eastAsia="Times New Roman" w:hAnsi="Fira Code" w:cs="Fira Code"/>
@@ -4303,7 +4158,6 @@
         <w:t xml:space="preserve"> </w:t>
       </w:r>
       <w:proofErr w:type="spellStart"/>
-      <w:proofErr w:type="gramStart"/>
       <w:r>
         <w:rPr>
           <w:rFonts w:ascii="Fira Code" w:eastAsia="Times New Roman" w:hAnsi="Fira Code" w:cs="Fira Code"/>
@@ -4315,7 +4169,6 @@
         <w:t>inf.numero</w:t>
       </w:r>
       <w:proofErr w:type="spellEnd"/>
-      <w:proofErr w:type="gramEnd"/>
       <w:r>
         <w:rPr>
           <w:rFonts w:ascii="Fira Code" w:eastAsia="Times New Roman" w:hAnsi="Fira Code" w:cs="Fira Code"/>
@@ -4515,7 +4368,6 @@
         <w:t xml:space="preserve"> </w:t>
       </w:r>
       <w:proofErr w:type="spellStart"/>
-      <w:proofErr w:type="gramStart"/>
       <w:r>
         <w:rPr>
           <w:rFonts w:ascii="Fira Code" w:eastAsia="Times New Roman" w:hAnsi="Fira Code" w:cs="Fira Code"/>
@@ -4527,7 +4379,6 @@
         <w:t>c.nome</w:t>
       </w:r>
       <w:proofErr w:type="spellEnd"/>
-      <w:proofErr w:type="gramEnd"/>
     </w:p>
     <w:p>
       <w:pPr>
@@ -4593,7 +4444,6 @@
         <w:t>(</w:t>
       </w:r>
       <w:proofErr w:type="spellStart"/>
-      <w:proofErr w:type="gramStart"/>
       <w:r>
         <w:rPr>
           <w:rFonts w:ascii="Fira Code" w:eastAsia="Times New Roman" w:hAnsi="Fira Code" w:cs="Fira Code"/>
@@ -4605,7 +4455,6 @@
         <w:t>inf.preco</w:t>
       </w:r>
       <w:proofErr w:type="spellEnd"/>
-      <w:proofErr w:type="gramEnd"/>
       <w:r>
         <w:rPr>
           <w:rFonts w:ascii="Fira Code" w:eastAsia="Times New Roman" w:hAnsi="Fira Code" w:cs="Fira Code"/>
@@ -5826,6 +5675,7 @@
   <w:style w:type="character" w:default="1" w:styleId="Fontepargpadro">
     <w:name w:val="Default Paragraph Font"/>
     <w:uiPriority w:val="1"/>
+    <w:semiHidden/>
     <w:unhideWhenUsed/>
   </w:style>
   <w:style w:type="table" w:default="1" w:styleId="Tabelanormal">

</xml_diff>

<commit_message>
melhoria no enunciado do item 3 e item 4
</commit_message>
<xml_diff>
--- a/discursivas/Tema 16 - Pierry Ângelo Pereira - SQL (Consultas).docx
+++ b/discursivas/Tema 16 - Pierry Ângelo Pereira - SQL (Consultas).docx
@@ -111,7 +111,6 @@
         </w:rPr>
         <w:t>Na tabela “</w:t>
       </w:r>
-      <w:proofErr w:type="spellStart"/>
       <w:r>
         <w:rPr>
           <w:b/>
@@ -130,7 +129,6 @@
         </w:rPr>
         <w:t>otas_fiscais</w:t>
       </w:r>
-      <w:proofErr w:type="spellEnd"/>
       <w:r>
         <w:rPr>
           <w:sz w:val="20"/>
@@ -138,7 +136,6 @@
         </w:rPr>
         <w:t>”, as colunas “</w:t>
       </w:r>
-      <w:proofErr w:type="spellStart"/>
       <w:r>
         <w:rPr>
           <w:i/>
@@ -148,7 +145,6 @@
         </w:rPr>
         <w:t>cpf</w:t>
       </w:r>
-      <w:proofErr w:type="spellEnd"/>
       <w:r>
         <w:rPr>
           <w:sz w:val="20"/>
@@ -206,7 +202,6 @@
         </w:rPr>
         <w:t xml:space="preserve"> (</w:t>
       </w:r>
-      <w:proofErr w:type="spellStart"/>
       <w:r>
         <w:rPr>
           <w:i/>
@@ -216,7 +211,6 @@
         </w:rPr>
         <w:t>cpf</w:t>
       </w:r>
-      <w:proofErr w:type="spellEnd"/>
       <w:r>
         <w:rPr>
           <w:sz w:val="20"/>
@@ -410,7 +404,6 @@
         </w:rPr>
         <w:t>Na tabela “</w:t>
       </w:r>
-      <w:proofErr w:type="spellStart"/>
       <w:r>
         <w:rPr>
           <w:b/>
@@ -429,7 +422,6 @@
         </w:rPr>
         <w:t>tens_notas_fiscais</w:t>
       </w:r>
-      <w:proofErr w:type="spellEnd"/>
       <w:r>
         <w:rPr>
           <w:sz w:val="20"/>
@@ -453,7 +445,6 @@
         </w:rPr>
         <w:t>” e “</w:t>
       </w:r>
-      <w:proofErr w:type="spellStart"/>
       <w:r>
         <w:rPr>
           <w:i/>
@@ -463,7 +454,6 @@
         </w:rPr>
         <w:t>codigo_do_produto</w:t>
       </w:r>
-      <w:proofErr w:type="spellEnd"/>
       <w:r>
         <w:rPr>
           <w:sz w:val="20"/>
@@ -485,7 +475,6 @@
         </w:rPr>
         <w:t xml:space="preserve"> e referenciam, respectivamente, as tabelas “</w:t>
       </w:r>
-      <w:proofErr w:type="spellStart"/>
       <w:r>
         <w:rPr>
           <w:b/>
@@ -504,7 +493,6 @@
         </w:rPr>
         <w:t>otas_fiscais</w:t>
       </w:r>
-      <w:proofErr w:type="spellEnd"/>
       <w:r>
         <w:rPr>
           <w:sz w:val="20"/>
@@ -560,7 +548,6 @@
         </w:rPr>
         <w:t>” (</w:t>
       </w:r>
-      <w:proofErr w:type="spellStart"/>
       <w:r>
         <w:rPr>
           <w:i/>
@@ -570,7 +557,6 @@
         </w:rPr>
         <w:t>codigo</w:t>
       </w:r>
-      <w:proofErr w:type="spellEnd"/>
       <w:r>
         <w:rPr>
           <w:sz w:val="20"/>
@@ -605,7 +591,6 @@
         </w:rPr>
         <w:t>Na tabela “</w:t>
       </w:r>
-      <w:proofErr w:type="spellStart"/>
       <w:r>
         <w:rPr>
           <w:b/>
@@ -624,7 +609,6 @@
         </w:rPr>
         <w:t>tens_notas_fiscais</w:t>
       </w:r>
-      <w:proofErr w:type="spellEnd"/>
       <w:r>
         <w:rPr>
           <w:sz w:val="20"/>
@@ -632,7 +616,6 @@
         </w:rPr>
         <w:t>”, a coluna “</w:t>
       </w:r>
-      <w:proofErr w:type="spellStart"/>
       <w:r>
         <w:rPr>
           <w:i/>
@@ -642,7 +625,6 @@
         </w:rPr>
         <w:t>preco</w:t>
       </w:r>
-      <w:proofErr w:type="spellEnd"/>
       <w:r>
         <w:rPr>
           <w:sz w:val="20"/>
@@ -671,23 +653,7 @@
           <w:sz w:val="20"/>
           <w:szCs w:val="20"/>
         </w:rPr>
-        <w:t>” pela coluna “</w:t>
-      </w:r>
-      <w:proofErr w:type="spellStart"/>
-      <w:r>
-        <w:rPr>
-          <w:sz w:val="20"/>
-          <w:szCs w:val="20"/>
-        </w:rPr>
-        <w:t>preco_de_lista</w:t>
-      </w:r>
-      <w:proofErr w:type="spellEnd"/>
-      <w:r>
-        <w:rPr>
-          <w:sz w:val="20"/>
-          <w:szCs w:val="20"/>
-        </w:rPr>
-        <w:t xml:space="preserve">” da tabela </w:t>
+        <w:t xml:space="preserve">” pela coluna “preco_de_lista” da tabela </w:t>
       </w:r>
       <w:r>
         <w:rPr>
@@ -778,7 +744,21 @@
           <w:sz w:val="20"/>
           <w:szCs w:val="20"/>
         </w:rPr>
-        <w:t xml:space="preserve"> e dos respectivos chefes (se houver)</w:t>
+        <w:t xml:space="preserve"> e dos respectivos chefes </w:t>
+      </w:r>
+      <w:r>
+        <w:rPr>
+          <w:sz w:val="20"/>
+          <w:szCs w:val="20"/>
+        </w:rPr>
+        <w:t>desses vendedores</w:t>
+      </w:r>
+      <w:r>
+        <w:rPr>
+          <w:sz w:val="20"/>
+          <w:szCs w:val="20"/>
+        </w:rPr>
+        <w:t xml:space="preserve"> (quando houver)</w:t>
       </w:r>
       <w:r>
         <w:rPr>
@@ -860,7 +840,6 @@
         </w:rPr>
         <w:t xml:space="preserve"> da tabela “</w:t>
       </w:r>
-      <w:proofErr w:type="spellStart"/>
       <w:r>
         <w:rPr>
           <w:b/>
@@ -870,7 +849,6 @@
         </w:rPr>
         <w:t>itens_notas_fiscais</w:t>
       </w:r>
-      <w:proofErr w:type="spellEnd"/>
       <w:r>
         <w:rPr>
           <w:sz w:val="20"/>
@@ -885,7 +863,6 @@
         </w:rPr>
         <w:t>, ou seja, todos os valores da coluna estão como “</w:t>
       </w:r>
-      <w:proofErr w:type="spellStart"/>
       <w:r>
         <w:rPr>
           <w:i/>
@@ -895,7 +872,6 @@
         </w:rPr>
         <w:t>null</w:t>
       </w:r>
-      <w:proofErr w:type="spellEnd"/>
       <w:r>
         <w:rPr>
           <w:sz w:val="20"/>
@@ -917,7 +893,6 @@
         </w:rPr>
         <w:t>“</w:t>
       </w:r>
-      <w:proofErr w:type="spellStart"/>
       <w:r>
         <w:rPr>
           <w:i/>
@@ -927,7 +902,6 @@
         </w:rPr>
         <w:t>null</w:t>
       </w:r>
-      <w:proofErr w:type="spellEnd"/>
       <w:r>
         <w:rPr>
           <w:sz w:val="20"/>
@@ -942,15 +916,13 @@
         </w:rPr>
         <w:t xml:space="preserve">escreva uma instrução SQL que </w:t>
       </w:r>
-      <w:proofErr w:type="spellStart"/>
-      <w:r>
-        <w:rPr>
-          <w:sz w:val="20"/>
-          <w:szCs w:val="20"/>
-        </w:rPr>
-        <w:t>popule</w:t>
-      </w:r>
-      <w:proofErr w:type="spellEnd"/>
+      <w:r>
+        <w:rPr>
+          <w:sz w:val="20"/>
+          <w:szCs w:val="20"/>
+        </w:rPr>
+        <w:t>corrija</w:t>
+      </w:r>
       <w:r>
         <w:rPr>
           <w:sz w:val="20"/>
@@ -963,7 +935,14 @@
           <w:sz w:val="20"/>
           <w:szCs w:val="20"/>
         </w:rPr>
-        <w:t>essa coluna corretamente para todos os registros já existentes</w:t>
+        <w:t xml:space="preserve">esse problema </w:t>
+      </w:r>
+      <w:r>
+        <w:rPr>
+          <w:sz w:val="20"/>
+          <w:szCs w:val="20"/>
+        </w:rPr>
+        <w:t>para todos os registros já existentes</w:t>
       </w:r>
       <w:bookmarkEnd w:id="0"/>
       <w:r>
@@ -1029,7 +1008,7 @@
           <w:sz w:val="20"/>
           <w:szCs w:val="20"/>
         </w:rPr>
-        <w:t xml:space="preserve">realizar associação entre tabelas (proibido o uso de </w:t>
+        <w:t xml:space="preserve">realizar associação entre tabelas (proibido uso de </w:t>
       </w:r>
       <w:r>
         <w:rPr>
@@ -1045,21 +1024,26 @@
         </w:rPr>
         <w:t xml:space="preserve"> e </w:t>
       </w:r>
-      <w:proofErr w:type="spellStart"/>
-      <w:r>
-        <w:rPr>
-          <w:sz w:val="20"/>
-          <w:szCs w:val="20"/>
-        </w:rPr>
-        <w:t>subconsultas</w:t>
-      </w:r>
-      <w:proofErr w:type="spellEnd"/>
-      <w:r>
-        <w:rPr>
-          <w:sz w:val="20"/>
-          <w:szCs w:val="20"/>
-        </w:rPr>
-        <w:t xml:space="preserve"> não relacionadas)</w:t>
+      <w:r>
+        <w:rPr>
+          <w:sz w:val="20"/>
+          <w:szCs w:val="20"/>
+        </w:rPr>
+        <w:t xml:space="preserve">subconsultas </w:t>
+      </w:r>
+      <w:r>
+        <w:rPr>
+          <w:sz w:val="20"/>
+          <w:szCs w:val="20"/>
+        </w:rPr>
+        <w:t>que não utilizem tal operador</w:t>
+      </w:r>
+      <w:r>
+        <w:rPr>
+          <w:sz w:val="20"/>
+          <w:szCs w:val="20"/>
+        </w:rPr>
+        <w:t>)</w:t>
       </w:r>
       <w:r>
         <w:rPr>
@@ -1170,23 +1154,7 @@
           <w:sz w:val="20"/>
           <w:szCs w:val="20"/>
         </w:rPr>
-        <w:t>(</w:t>
-      </w:r>
-      <w:proofErr w:type="spellStart"/>
-      <w:r>
-        <w:rPr>
-          <w:sz w:val="20"/>
-          <w:szCs w:val="20"/>
-        </w:rPr>
-        <w:t>ex</w:t>
-      </w:r>
-      <w:proofErr w:type="spellEnd"/>
-      <w:r>
-        <w:rPr>
-          <w:sz w:val="20"/>
-          <w:szCs w:val="20"/>
-        </w:rPr>
-        <w:t>: “Leonardo Chapisco”, “400.0”)</w:t>
+        <w:t>(ex: “Leonardo Chapisco”, “400.0”)</w:t>
       </w:r>
       <w:r>
         <w:rPr>
@@ -1242,7 +1210,21 @@
           <w:sz w:val="20"/>
           <w:szCs w:val="20"/>
         </w:rPr>
-        <w:t>) reais em produtos.</w:t>
+        <w:t>) reais em produtos</w:t>
+      </w:r>
+      <w:r>
+        <w:rPr>
+          <w:sz w:val="20"/>
+          <w:szCs w:val="20"/>
+        </w:rPr>
+        <w:t xml:space="preserve"> e o resultado deve ser ordenado pelo valor total gasto em ordem decrescente</w:t>
+      </w:r>
+      <w:r>
+        <w:rPr>
+          <w:sz w:val="20"/>
+          <w:szCs w:val="20"/>
+        </w:rPr>
+        <w:t>.</w:t>
       </w:r>
       <w:r>
         <w:rPr>
@@ -1262,6 +1244,454 @@
       </w:r>
       <w:r>
         <w:t>:</w:t>
+      </w:r>
+    </w:p>
+    <w:p>
+      <w:pPr>
+        <w:pStyle w:val="PargrafodaLista"/>
+        <w:numPr>
+          <w:ilvl w:val="0"/>
+          <w:numId w:val="4"/>
+        </w:numPr>
+        <w:rPr>
+          <w:sz w:val="16"/>
+          <w:szCs w:val="16"/>
+        </w:rPr>
+      </w:pPr>
+      <w:r>
+        <w:rPr>
+          <w:sz w:val="16"/>
+          <w:szCs w:val="16"/>
+        </w:rPr>
+        <w:t>Escreva uma consulta SQL que retorne o nome de todos os vendedores e dos respectivos chefes desses vendedores (quando houver);</w:t>
+      </w:r>
+    </w:p>
+    <w:p>
+      <w:pPr>
+        <w:shd w:val="clear" w:color="auto" w:fill="1E1E1E"/>
+        <w:spacing w:after="0" w:line="240" w:lineRule="auto"/>
+        <w:ind w:left="708"/>
+        <w:rPr>
+          <w:rFonts w:ascii="Fira Code" w:eastAsia="Times New Roman" w:hAnsi="Fira Code" w:cs="Fira Code"/>
+          <w:color w:val="D4D4D4"/>
+          <w:sz w:val="18"/>
+          <w:szCs w:val="18"/>
+          <w:lang w:eastAsia="pt-BR"/>
+        </w:rPr>
+      </w:pPr>
+      <w:r>
+        <w:rPr>
+          <w:rFonts w:ascii="Fira Code" w:eastAsia="Times New Roman" w:hAnsi="Fira Code" w:cs="Fira Code"/>
+          <w:color w:val="569CD6"/>
+          <w:sz w:val="18"/>
+          <w:szCs w:val="18"/>
+          <w:lang w:eastAsia="pt-BR"/>
+        </w:rPr>
+        <w:t>SELECT</w:t>
+      </w:r>
+      <w:r>
+        <w:rPr>
+          <w:rFonts w:ascii="Fira Code" w:eastAsia="Times New Roman" w:hAnsi="Fira Code" w:cs="Fira Code"/>
+          <w:color w:val="D4D4D4"/>
+          <w:sz w:val="18"/>
+          <w:szCs w:val="18"/>
+          <w:lang w:eastAsia="pt-BR"/>
+        </w:rPr>
+        <w:t xml:space="preserve"> v1.nome </w:t>
+      </w:r>
+      <w:r>
+        <w:rPr>
+          <w:rFonts w:ascii="Fira Code" w:eastAsia="Times New Roman" w:hAnsi="Fira Code" w:cs="Fira Code"/>
+          <w:color w:val="569CD6"/>
+          <w:sz w:val="18"/>
+          <w:szCs w:val="18"/>
+          <w:lang w:eastAsia="pt-BR"/>
+        </w:rPr>
+        <w:t>AS</w:t>
+      </w:r>
+      <w:r>
+        <w:rPr>
+          <w:rFonts w:ascii="Fira Code" w:eastAsia="Times New Roman" w:hAnsi="Fira Code" w:cs="Fira Code"/>
+          <w:color w:val="D4D4D4"/>
+          <w:sz w:val="18"/>
+          <w:szCs w:val="18"/>
+          <w:lang w:eastAsia="pt-BR"/>
+        </w:rPr>
+        <w:t xml:space="preserve"> vendedor, v2.nome </w:t>
+      </w:r>
+      <w:r>
+        <w:rPr>
+          <w:rFonts w:ascii="Fira Code" w:eastAsia="Times New Roman" w:hAnsi="Fira Code" w:cs="Fira Code"/>
+          <w:color w:val="569CD6"/>
+          <w:sz w:val="18"/>
+          <w:szCs w:val="18"/>
+          <w:lang w:eastAsia="pt-BR"/>
+        </w:rPr>
+        <w:t>AS</w:t>
+      </w:r>
+      <w:r>
+        <w:rPr>
+          <w:rFonts w:ascii="Fira Code" w:eastAsia="Times New Roman" w:hAnsi="Fira Code" w:cs="Fira Code"/>
+          <w:color w:val="D4D4D4"/>
+          <w:sz w:val="18"/>
+          <w:szCs w:val="18"/>
+          <w:lang w:eastAsia="pt-BR"/>
+        </w:rPr>
+        <w:t xml:space="preserve"> chefe </w:t>
+      </w:r>
+    </w:p>
+    <w:p>
+      <w:pPr>
+        <w:shd w:val="clear" w:color="auto" w:fill="1E1E1E"/>
+        <w:spacing w:after="0" w:line="240" w:lineRule="auto"/>
+        <w:ind w:left="708"/>
+        <w:rPr>
+          <w:rFonts w:ascii="Fira Code" w:eastAsia="Times New Roman" w:hAnsi="Fira Code" w:cs="Fira Code"/>
+          <w:color w:val="D4D4D4"/>
+          <w:sz w:val="18"/>
+          <w:szCs w:val="18"/>
+          <w:lang w:eastAsia="pt-BR"/>
+        </w:rPr>
+      </w:pPr>
+      <w:r>
+        <w:rPr>
+          <w:rFonts w:ascii="Fira Code" w:eastAsia="Times New Roman" w:hAnsi="Fira Code" w:cs="Fira Code"/>
+          <w:color w:val="D4D4D4"/>
+          <w:sz w:val="18"/>
+          <w:szCs w:val="18"/>
+          <w:lang w:eastAsia="pt-BR"/>
+        </w:rPr>
+        <w:t xml:space="preserve">    </w:t>
+      </w:r>
+      <w:r>
+        <w:rPr>
+          <w:rFonts w:ascii="Fira Code" w:eastAsia="Times New Roman" w:hAnsi="Fira Code" w:cs="Fira Code"/>
+          <w:color w:val="569CD6"/>
+          <w:sz w:val="18"/>
+          <w:szCs w:val="18"/>
+          <w:lang w:eastAsia="pt-BR"/>
+        </w:rPr>
+        <w:t>FROM</w:t>
+      </w:r>
+      <w:r>
+        <w:rPr>
+          <w:rFonts w:ascii="Fira Code" w:eastAsia="Times New Roman" w:hAnsi="Fira Code" w:cs="Fira Code"/>
+          <w:color w:val="D4D4D4"/>
+          <w:sz w:val="18"/>
+          <w:szCs w:val="18"/>
+          <w:lang w:eastAsia="pt-BR"/>
+        </w:rPr>
+        <w:t xml:space="preserve"> vendedores v1 </w:t>
+      </w:r>
+    </w:p>
+    <w:p>
+      <w:pPr>
+        <w:shd w:val="clear" w:color="auto" w:fill="1E1E1E"/>
+        <w:spacing w:after="0" w:line="240" w:lineRule="auto"/>
+        <w:ind w:left="708"/>
+        <w:rPr>
+          <w:rFonts w:ascii="Fira Code" w:eastAsia="Times New Roman" w:hAnsi="Fira Code" w:cs="Fira Code"/>
+          <w:color w:val="D4D4D4"/>
+          <w:sz w:val="18"/>
+          <w:szCs w:val="18"/>
+          <w:lang w:eastAsia="pt-BR"/>
+        </w:rPr>
+      </w:pPr>
+      <w:r>
+        <w:rPr>
+          <w:rFonts w:ascii="Fira Code" w:eastAsia="Times New Roman" w:hAnsi="Fira Code" w:cs="Fira Code"/>
+          <w:color w:val="D4D4D4"/>
+          <w:sz w:val="18"/>
+          <w:szCs w:val="18"/>
+          <w:lang w:eastAsia="pt-BR"/>
+        </w:rPr>
+        <w:t xml:space="preserve">    </w:t>
+      </w:r>
+      <w:r>
+        <w:rPr>
+          <w:rFonts w:ascii="Fira Code" w:eastAsia="Times New Roman" w:hAnsi="Fira Code" w:cs="Fira Code"/>
+          <w:color w:val="569CD6"/>
+          <w:sz w:val="18"/>
+          <w:szCs w:val="18"/>
+          <w:lang w:eastAsia="pt-BR"/>
+        </w:rPr>
+        <w:t>LEFT OUTER JOIN</w:t>
+      </w:r>
+      <w:r>
+        <w:rPr>
+          <w:rFonts w:ascii="Fira Code" w:eastAsia="Times New Roman" w:hAnsi="Fira Code" w:cs="Fira Code"/>
+          <w:color w:val="D4D4D4"/>
+          <w:sz w:val="18"/>
+          <w:szCs w:val="18"/>
+          <w:lang w:eastAsia="pt-BR"/>
+        </w:rPr>
+        <w:t xml:space="preserve"> vendedores v2</w:t>
+      </w:r>
+    </w:p>
+    <w:p>
+      <w:pPr>
+        <w:shd w:val="clear" w:color="auto" w:fill="1E1E1E"/>
+        <w:spacing w:after="0" w:line="240" w:lineRule="auto"/>
+        <w:ind w:left="708"/>
+        <w:rPr>
+          <w:rFonts w:ascii="Fira Code" w:eastAsia="Times New Roman" w:hAnsi="Fira Code" w:cs="Fira Code"/>
+          <w:color w:val="D4D4D4"/>
+          <w:sz w:val="18"/>
+          <w:szCs w:val="18"/>
+          <w:lang w:eastAsia="pt-BR"/>
+        </w:rPr>
+      </w:pPr>
+      <w:r>
+        <w:rPr>
+          <w:rFonts w:ascii="Fira Code" w:eastAsia="Times New Roman" w:hAnsi="Fira Code" w:cs="Fira Code"/>
+          <w:color w:val="D4D4D4"/>
+          <w:sz w:val="18"/>
+          <w:szCs w:val="18"/>
+          <w:lang w:eastAsia="pt-BR"/>
+        </w:rPr>
+        <w:t xml:space="preserve">    </w:t>
+      </w:r>
+      <w:r>
+        <w:rPr>
+          <w:rFonts w:ascii="Fira Code" w:eastAsia="Times New Roman" w:hAnsi="Fira Code" w:cs="Fira Code"/>
+          <w:color w:val="569CD6"/>
+          <w:sz w:val="18"/>
+          <w:szCs w:val="18"/>
+          <w:lang w:eastAsia="pt-BR"/>
+        </w:rPr>
+        <w:t>ON</w:t>
+      </w:r>
+      <w:r>
+        <w:rPr>
+          <w:rFonts w:ascii="Fira Code" w:eastAsia="Times New Roman" w:hAnsi="Fira Code" w:cs="Fira Code"/>
+          <w:color w:val="D4D4D4"/>
+          <w:sz w:val="18"/>
+          <w:szCs w:val="18"/>
+          <w:lang w:eastAsia="pt-BR"/>
+        </w:rPr>
+        <w:t xml:space="preserve"> v1.chefe = v2.matricula;</w:t>
+      </w:r>
+    </w:p>
+    <w:p>
+      <w:pPr>
+        <w:ind w:left="708"/>
+        <w:rPr>
+          <w:rFonts w:eastAsia="Times New Roman" w:cstheme="minorHAnsi"/>
+          <w:sz w:val="16"/>
+          <w:szCs w:val="16"/>
+          <w:lang w:eastAsia="pt-BR"/>
+        </w:rPr>
+      </w:pPr>
+      <w:r>
+        <w:rPr>
+          <w:rFonts w:eastAsia="Times New Roman" w:cstheme="minorHAnsi"/>
+          <w:sz w:val="16"/>
+          <w:szCs w:val="16"/>
+          <w:lang w:eastAsia="pt-BR"/>
+        </w:rPr>
+        <w:t xml:space="preserve">Percebe-se pelo modelo que há um autorrelacionamento da tabela </w:t>
+      </w:r>
+      <w:r>
+        <w:rPr>
+          <w:rFonts w:eastAsia="Times New Roman" w:cstheme="minorHAnsi"/>
+          <w:sz w:val="16"/>
+          <w:szCs w:val="16"/>
+          <w:lang w:eastAsia="pt-BR"/>
+        </w:rPr>
+        <w:t>“</w:t>
+      </w:r>
+      <w:r>
+        <w:rPr>
+          <w:rFonts w:eastAsia="Times New Roman" w:cstheme="minorHAnsi"/>
+          <w:sz w:val="16"/>
+          <w:szCs w:val="16"/>
+          <w:lang w:eastAsia="pt-BR"/>
+        </w:rPr>
+        <w:t>Vendedores</w:t>
+      </w:r>
+      <w:r>
+        <w:rPr>
+          <w:rFonts w:eastAsia="Times New Roman" w:cstheme="minorHAnsi"/>
+          <w:sz w:val="16"/>
+          <w:szCs w:val="16"/>
+          <w:lang w:eastAsia="pt-BR"/>
+        </w:rPr>
+        <w:t>”</w:t>
+      </w:r>
+      <w:r>
+        <w:rPr>
+          <w:rFonts w:eastAsia="Times New Roman" w:cstheme="minorHAnsi"/>
+          <w:sz w:val="16"/>
+          <w:szCs w:val="16"/>
+          <w:lang w:eastAsia="pt-BR"/>
+        </w:rPr>
+        <w:t xml:space="preserve">, </w:t>
+      </w:r>
+      <w:r>
+        <w:rPr>
+          <w:rFonts w:eastAsia="Times New Roman" w:cstheme="minorHAnsi"/>
+          <w:sz w:val="16"/>
+          <w:szCs w:val="16"/>
+          <w:lang w:eastAsia="pt-BR"/>
+        </w:rPr>
+        <w:t>e que o campo “chefe” nada mais é do que uma chave estrangeira que referencia a chave primária “matricula”.</w:t>
+      </w:r>
+    </w:p>
+    <w:p>
+      <w:pPr>
+        <w:ind w:left="708"/>
+        <w:rPr>
+          <w:rFonts w:eastAsia="Times New Roman" w:cstheme="minorHAnsi"/>
+          <w:sz w:val="16"/>
+          <w:szCs w:val="16"/>
+          <w:lang w:eastAsia="pt-BR"/>
+        </w:rPr>
+      </w:pPr>
+      <w:r>
+        <w:rPr>
+          <w:rFonts w:eastAsia="Times New Roman" w:cstheme="minorHAnsi"/>
+          <w:sz w:val="16"/>
+          <w:szCs w:val="16"/>
+          <w:lang w:eastAsia="pt-BR"/>
+        </w:rPr>
+        <w:t>T</w:t>
+      </w:r>
+      <w:r>
+        <w:rPr>
+          <w:rFonts w:eastAsia="Times New Roman" w:cstheme="minorHAnsi"/>
+          <w:sz w:val="16"/>
+          <w:szCs w:val="16"/>
+          <w:lang w:eastAsia="pt-BR"/>
+        </w:rPr>
+        <w:t xml:space="preserve">ambém </w:t>
+      </w:r>
+      <w:r>
+        <w:rPr>
+          <w:rFonts w:eastAsia="Times New Roman" w:cstheme="minorHAnsi"/>
+          <w:sz w:val="16"/>
+          <w:szCs w:val="16"/>
+          <w:lang w:eastAsia="pt-BR"/>
+        </w:rPr>
+        <w:t>é possível inferir que</w:t>
+      </w:r>
+      <w:r>
+        <w:rPr>
+          <w:rFonts w:eastAsia="Times New Roman" w:cstheme="minorHAnsi"/>
+          <w:sz w:val="16"/>
+          <w:szCs w:val="16"/>
+          <w:lang w:eastAsia="pt-BR"/>
+        </w:rPr>
+        <w:t xml:space="preserve"> </w:t>
+      </w:r>
+      <w:r>
+        <w:rPr>
+          <w:rFonts w:eastAsia="Times New Roman" w:cstheme="minorHAnsi"/>
+          <w:sz w:val="16"/>
+          <w:szCs w:val="16"/>
+          <w:lang w:eastAsia="pt-BR"/>
+        </w:rPr>
+        <w:t>estamos diante de um relacionamento opcional de ambos os lados do relacionamento (</w:t>
+      </w:r>
+      <w:r>
+        <w:rPr>
+          <w:rFonts w:eastAsia="Times New Roman" w:cstheme="minorHAnsi"/>
+          <w:sz w:val="16"/>
+          <w:szCs w:val="16"/>
+          <w:lang w:eastAsia="pt-BR"/>
+        </w:rPr>
+        <w:t xml:space="preserve">bolinha branca/vazada), </w:t>
+      </w:r>
+      <w:r>
+        <w:rPr>
+          <w:rFonts w:eastAsia="Times New Roman" w:cstheme="minorHAnsi"/>
+          <w:sz w:val="16"/>
+          <w:szCs w:val="16"/>
+          <w:lang w:eastAsia="pt-BR"/>
+        </w:rPr>
+        <w:t xml:space="preserve">dessa forma </w:t>
+      </w:r>
+      <w:r>
+        <w:rPr>
+          <w:rFonts w:eastAsia="Times New Roman" w:cstheme="minorHAnsi"/>
+          <w:sz w:val="16"/>
+          <w:szCs w:val="16"/>
+          <w:lang w:eastAsia="pt-BR"/>
+        </w:rPr>
+        <w:t xml:space="preserve">pode existir vendedor sem chefe, bem como chefe sem </w:t>
+      </w:r>
+      <w:r>
+        <w:rPr>
+          <w:rFonts w:eastAsia="Times New Roman" w:cstheme="minorHAnsi"/>
+          <w:sz w:val="16"/>
+          <w:szCs w:val="16"/>
+          <w:lang w:eastAsia="pt-BR"/>
+        </w:rPr>
+        <w:t>chefiar ninguém.</w:t>
+      </w:r>
+    </w:p>
+    <w:p>
+      <w:pPr>
+        <w:ind w:left="708"/>
+        <w:rPr>
+          <w:rFonts w:eastAsia="Times New Roman" w:cstheme="minorHAnsi"/>
+          <w:sz w:val="16"/>
+          <w:szCs w:val="16"/>
+          <w:lang w:eastAsia="pt-BR"/>
+        </w:rPr>
+      </w:pPr>
+      <w:r>
+        <w:rPr>
+          <w:rFonts w:eastAsia="Times New Roman" w:cstheme="minorHAnsi"/>
+          <w:sz w:val="16"/>
+          <w:szCs w:val="16"/>
+          <w:lang w:eastAsia="pt-BR"/>
+        </w:rPr>
+        <w:t xml:space="preserve">Em outras palavras, devemos retornar uma consulta que liste todos os vendedores (LEFT JOIN) e </w:t>
+      </w:r>
+      <w:r>
+        <w:rPr>
+          <w:rFonts w:eastAsia="Times New Roman" w:cstheme="minorHAnsi"/>
+          <w:sz w:val="16"/>
+          <w:szCs w:val="16"/>
+          <w:lang w:eastAsia="pt-BR"/>
+        </w:rPr>
+        <w:t xml:space="preserve">mostre os respectivos chefes (quando houver). Para tanto, </w:t>
+      </w:r>
+      <w:r>
+        <w:rPr>
+          <w:rFonts w:eastAsia="Times New Roman" w:cstheme="minorHAnsi"/>
+          <w:sz w:val="16"/>
+          <w:szCs w:val="16"/>
+          <w:lang w:eastAsia="pt-BR"/>
+        </w:rPr>
+        <w:t xml:space="preserve">utilizamos na condição de junção o atributo “chefe” da tabela vendedor </w:t>
+      </w:r>
+      <w:r>
+        <w:rPr>
+          <w:rFonts w:eastAsia="Times New Roman" w:cstheme="minorHAnsi"/>
+          <w:sz w:val="16"/>
+          <w:szCs w:val="16"/>
+          <w:lang w:eastAsia="pt-BR"/>
+        </w:rPr>
+        <w:t>(lado esquerdo) e</w:t>
+      </w:r>
+      <w:r>
+        <w:rPr>
+          <w:rFonts w:eastAsia="Times New Roman" w:cstheme="minorHAnsi"/>
+          <w:sz w:val="16"/>
+          <w:szCs w:val="16"/>
+          <w:lang w:eastAsia="pt-BR"/>
+        </w:rPr>
+        <w:t>, no lado direito, o campo “matricula”</w:t>
+      </w:r>
+      <w:r>
+        <w:rPr>
+          <w:rFonts w:eastAsia="Times New Roman" w:cstheme="minorHAnsi"/>
+          <w:sz w:val="16"/>
+          <w:szCs w:val="16"/>
+          <w:lang w:eastAsia="pt-BR"/>
+        </w:rPr>
+        <w:t>;</w:t>
       </w:r>
     </w:p>
     <w:p>
@@ -1273,23 +1703,134 @@
         </w:numPr>
         <w:jc w:val="both"/>
         <w:rPr>
+          <w:rFonts w:eastAsia="Times New Roman" w:cstheme="minorHAnsi"/>
           <w:sz w:val="16"/>
           <w:szCs w:val="16"/>
-        </w:rPr>
-      </w:pPr>
-      <w:r>
-        <w:rPr>
+          <w:lang w:eastAsia="pt-BR"/>
+        </w:rPr>
+      </w:pPr>
+      <w:r>
+        <w:rPr>
+          <w:rFonts w:eastAsia="Times New Roman" w:cstheme="minorHAnsi"/>
           <w:sz w:val="16"/>
           <w:szCs w:val="16"/>
-        </w:rPr>
-        <w:t>Escreva uma consulta SQL que retorne o nome de todos os vendedores e dos respectivos chefes (se houver);</w:t>
+          <w:lang w:eastAsia="pt-BR"/>
+        </w:rPr>
+        <w:t>Por um erro na aplicação que é responsável por popular as tabelas acima, a coluna “</w:t>
+      </w:r>
+      <w:r>
+        <w:rPr>
+          <w:rFonts w:eastAsia="Times New Roman" w:cstheme="minorHAnsi"/>
+          <w:i/>
+          <w:iCs/>
+          <w:sz w:val="16"/>
+          <w:szCs w:val="16"/>
+          <w:lang w:eastAsia="pt-BR"/>
+        </w:rPr>
+        <w:t>preço</w:t>
+      </w:r>
+      <w:r>
+        <w:rPr>
+          <w:rFonts w:eastAsia="Times New Roman" w:cstheme="minorHAnsi"/>
+          <w:sz w:val="16"/>
+          <w:szCs w:val="16"/>
+          <w:lang w:eastAsia="pt-BR"/>
+        </w:rPr>
+        <w:t>” da tabela</w:t>
+      </w:r>
+      <w:r>
+        <w:rPr>
+          <w:rFonts w:eastAsia="Times New Roman" w:cstheme="minorHAnsi"/>
+          <w:sz w:val="16"/>
+          <w:szCs w:val="16"/>
+          <w:lang w:eastAsia="pt-BR"/>
+        </w:rPr>
+        <w:t xml:space="preserve"> </w:t>
+      </w:r>
+      <w:r>
+        <w:rPr>
+          <w:rFonts w:eastAsia="Times New Roman" w:cstheme="minorHAnsi"/>
+          <w:sz w:val="16"/>
+          <w:szCs w:val="16"/>
+          <w:lang w:eastAsia="pt-BR"/>
+        </w:rPr>
+        <w:t>“</w:t>
+      </w:r>
+      <w:r>
+        <w:rPr>
+          <w:rFonts w:eastAsia="Times New Roman" w:cstheme="minorHAnsi"/>
+          <w:b/>
+          <w:bCs/>
+          <w:sz w:val="16"/>
+          <w:szCs w:val="16"/>
+          <w:lang w:eastAsia="pt-BR"/>
+        </w:rPr>
+        <w:t>itens_notas_fiscais</w:t>
+      </w:r>
+      <w:r>
+        <w:rPr>
+          <w:rFonts w:eastAsia="Times New Roman" w:cstheme="minorHAnsi"/>
+          <w:sz w:val="16"/>
+          <w:szCs w:val="16"/>
+          <w:lang w:eastAsia="pt-BR"/>
+        </w:rPr>
+        <w:t>” não foi computada, ou seja, todos os valores da coluna estão como “</w:t>
+      </w:r>
+      <w:r>
+        <w:rPr>
+          <w:rFonts w:eastAsia="Times New Roman" w:cstheme="minorHAnsi"/>
+          <w:i/>
+          <w:iCs/>
+          <w:sz w:val="16"/>
+          <w:szCs w:val="16"/>
+          <w:lang w:eastAsia="pt-BR"/>
+        </w:rPr>
+        <w:t>null</w:t>
+      </w:r>
+      <w:r>
+        <w:rPr>
+          <w:rFonts w:eastAsia="Times New Roman" w:cstheme="minorHAnsi"/>
+          <w:sz w:val="16"/>
+          <w:szCs w:val="16"/>
+          <w:lang w:eastAsia="pt-BR"/>
+        </w:rPr>
+        <w:t>”. Felizmente a equipe de programadores já realizou a correção na aplicação, porém os registros já inseridos ainda estão com valor “</w:t>
+      </w:r>
+      <w:r>
+        <w:rPr>
+          <w:rFonts w:eastAsia="Times New Roman" w:cstheme="minorHAnsi"/>
+          <w:i/>
+          <w:iCs/>
+          <w:sz w:val="16"/>
+          <w:szCs w:val="16"/>
+          <w:lang w:eastAsia="pt-BR"/>
+        </w:rPr>
+        <w:t>null</w:t>
+      </w:r>
+      <w:r>
+        <w:rPr>
+          <w:rFonts w:eastAsia="Times New Roman" w:cstheme="minorHAnsi"/>
+          <w:sz w:val="16"/>
+          <w:szCs w:val="16"/>
+          <w:lang w:eastAsia="pt-BR"/>
+        </w:rPr>
+        <w:t>” para essa coluna. Considerando as observações acima, escreva uma instrução SQL que popule essa coluna corretamente para todos os registros já existentes</w:t>
+      </w:r>
+      <w:r>
+        <w:rPr>
+          <w:rFonts w:eastAsia="Times New Roman" w:cstheme="minorHAnsi"/>
+          <w:sz w:val="16"/>
+          <w:szCs w:val="16"/>
+          <w:lang w:eastAsia="pt-BR"/>
+        </w:rPr>
+        <w:t>;</w:t>
       </w:r>
     </w:p>
     <w:p>
       <w:pPr>
         <w:shd w:val="clear" w:color="auto" w:fill="1E1E1E"/>
         <w:spacing w:after="0" w:line="240" w:lineRule="auto"/>
-        <w:ind w:left="708"/>
+        <w:ind w:left="709"/>
         <w:rPr>
           <w:rFonts w:ascii="Fira Code" w:eastAsia="Times New Roman" w:hAnsi="Fira Code" w:cs="Fira Code"/>
           <w:color w:val="D4D4D4"/>
@@ -1306,81 +1847,41 @@
           <w:szCs w:val="18"/>
           <w:lang w:eastAsia="pt-BR"/>
         </w:rPr>
-        <w:t>SELECT</w:t>
-      </w:r>
-      <w:r>
-        <w:rPr>
-          <w:rFonts w:ascii="Fira Code" w:eastAsia="Times New Roman" w:hAnsi="Fira Code" w:cs="Fira Code"/>
-          <w:color w:val="D4D4D4"/>
-          <w:sz w:val="18"/>
-          <w:szCs w:val="18"/>
-          <w:lang w:eastAsia="pt-BR"/>
-        </w:rPr>
-        <w:t xml:space="preserve"> v1.nome </w:t>
-      </w:r>
-      <w:r>
-        <w:rPr>
-          <w:rFonts w:ascii="Fira Code" w:eastAsia="Times New Roman" w:hAnsi="Fira Code" w:cs="Fira Code"/>
-          <w:color w:val="569CD6"/>
-          <w:sz w:val="18"/>
-          <w:szCs w:val="18"/>
-          <w:lang w:eastAsia="pt-BR"/>
-        </w:rPr>
-        <w:t>AS</w:t>
-      </w:r>
-      <w:r>
-        <w:rPr>
-          <w:rFonts w:ascii="Fira Code" w:eastAsia="Times New Roman" w:hAnsi="Fira Code" w:cs="Fira Code"/>
-          <w:color w:val="D4D4D4"/>
-          <w:sz w:val="18"/>
-          <w:szCs w:val="18"/>
-          <w:lang w:eastAsia="pt-BR"/>
-        </w:rPr>
-        <w:t xml:space="preserve"> vendedor, v2.nome </w:t>
-      </w:r>
-      <w:r>
-        <w:rPr>
-          <w:rFonts w:ascii="Fira Code" w:eastAsia="Times New Roman" w:hAnsi="Fira Code" w:cs="Fira Code"/>
-          <w:color w:val="569CD6"/>
-          <w:sz w:val="18"/>
-          <w:szCs w:val="18"/>
-          <w:lang w:eastAsia="pt-BR"/>
-        </w:rPr>
-        <w:t>AS</w:t>
-      </w:r>
-      <w:r>
-        <w:rPr>
-          <w:rFonts w:ascii="Fira Code" w:eastAsia="Times New Roman" w:hAnsi="Fira Code" w:cs="Fira Code"/>
-          <w:color w:val="D4D4D4"/>
-          <w:sz w:val="18"/>
-          <w:szCs w:val="18"/>
-          <w:lang w:eastAsia="pt-BR"/>
-        </w:rPr>
-        <w:t xml:space="preserve"> chefe </w:t>
+        <w:t>UPDATE</w:t>
+      </w:r>
+      <w:r>
+        <w:rPr>
+          <w:rFonts w:ascii="Fira Code" w:eastAsia="Times New Roman" w:hAnsi="Fira Code" w:cs="Fira Code"/>
+          <w:color w:val="D4D4D4"/>
+          <w:sz w:val="18"/>
+          <w:szCs w:val="18"/>
+          <w:lang w:eastAsia="pt-BR"/>
+        </w:rPr>
+        <w:t xml:space="preserve"> itens_notas_fiscais inf</w:t>
       </w:r>
     </w:p>
     <w:p>
       <w:pPr>
         <w:shd w:val="clear" w:color="auto" w:fill="1E1E1E"/>
         <w:spacing w:after="0" w:line="240" w:lineRule="auto"/>
-        <w:ind w:left="708"/>
-        <w:rPr>
-          <w:rFonts w:ascii="Fira Code" w:eastAsia="Times New Roman" w:hAnsi="Fira Code" w:cs="Fira Code"/>
-          <w:color w:val="D4D4D4"/>
-          <w:sz w:val="18"/>
-          <w:szCs w:val="18"/>
-          <w:lang w:eastAsia="pt-BR"/>
-        </w:rPr>
-      </w:pPr>
-      <w:r>
-        <w:rPr>
-          <w:rFonts w:ascii="Fira Code" w:eastAsia="Times New Roman" w:hAnsi="Fira Code" w:cs="Fira Code"/>
-          <w:color w:val="D4D4D4"/>
-          <w:sz w:val="18"/>
-          <w:szCs w:val="18"/>
-          <w:lang w:eastAsia="pt-BR"/>
-        </w:rPr>
-        <w:t xml:space="preserve">    </w:t>
+        <w:ind w:left="709"/>
+        <w:rPr>
+          <w:rFonts w:ascii="Fira Code" w:eastAsia="Times New Roman" w:hAnsi="Fira Code" w:cs="Fira Code"/>
+          <w:color w:val="D4D4D4"/>
+          <w:sz w:val="18"/>
+          <w:szCs w:val="18"/>
+          <w:lang w:eastAsia="pt-BR"/>
+        </w:rPr>
+      </w:pPr>
+      <w:r>
+        <w:rPr>
+          <w:rFonts w:ascii="Fira Code" w:eastAsia="Times New Roman" w:hAnsi="Fira Code" w:cs="Fira Code"/>
+          <w:color w:val="D4D4D4"/>
+          <w:sz w:val="18"/>
+          <w:szCs w:val="18"/>
+          <w:lang w:eastAsia="pt-BR"/>
+        </w:rPr>
+        <w:t>   </w:t>
       </w:r>
       <w:r>
         <w:rPr>
@@ -1390,41 +1891,141 @@
           <w:szCs w:val="18"/>
           <w:lang w:eastAsia="pt-BR"/>
         </w:rPr>
-        <w:t>FROM</w:t>
-      </w:r>
-      <w:r>
-        <w:rPr>
-          <w:rFonts w:ascii="Fira Code" w:eastAsia="Times New Roman" w:hAnsi="Fira Code" w:cs="Fira Code"/>
-          <w:color w:val="D4D4D4"/>
-          <w:sz w:val="18"/>
-          <w:szCs w:val="18"/>
-          <w:lang w:eastAsia="pt-BR"/>
-        </w:rPr>
-        <w:t xml:space="preserve"> vendedores v1 </w:t>
+        <w:t>SET</w:t>
+      </w:r>
+      <w:r>
+        <w:rPr>
+          <w:rFonts w:ascii="Fira Code" w:eastAsia="Times New Roman" w:hAnsi="Fira Code" w:cs="Fira Code"/>
+          <w:color w:val="D4D4D4"/>
+          <w:sz w:val="18"/>
+          <w:szCs w:val="18"/>
+          <w:lang w:eastAsia="pt-BR"/>
+        </w:rPr>
+        <w:t xml:space="preserve"> inf.preco = </w:t>
+      </w:r>
+      <w:r>
+        <w:rPr>
+          <w:rFonts w:ascii="Fira Code" w:eastAsia="Times New Roman" w:hAnsi="Fira Code" w:cs="Fira Code"/>
+          <w:color w:val="DCDCAA"/>
+          <w:sz w:val="18"/>
+          <w:szCs w:val="18"/>
+          <w:lang w:eastAsia="pt-BR"/>
+        </w:rPr>
+        <w:t>cast</w:t>
+      </w:r>
+      <w:r>
+        <w:rPr>
+          <w:rFonts w:ascii="Fira Code" w:eastAsia="Times New Roman" w:hAnsi="Fira Code" w:cs="Fira Code"/>
+          <w:color w:val="D4D4D4"/>
+          <w:sz w:val="18"/>
+          <w:szCs w:val="18"/>
+          <w:lang w:eastAsia="pt-BR"/>
+        </w:rPr>
+        <w:t xml:space="preserve">(inf.quantidade </w:t>
+      </w:r>
+      <w:r>
+        <w:rPr>
+          <w:rFonts w:ascii="Fira Code" w:eastAsia="Times New Roman" w:hAnsi="Fira Code" w:cs="Fira Code"/>
+          <w:color w:val="569CD6"/>
+          <w:sz w:val="18"/>
+          <w:szCs w:val="18"/>
+          <w:lang w:eastAsia="pt-BR"/>
+        </w:rPr>
+        <w:t>AS</w:t>
+      </w:r>
+      <w:r>
+        <w:rPr>
+          <w:rFonts w:ascii="Fira Code" w:eastAsia="Times New Roman" w:hAnsi="Fira Code" w:cs="Fira Code"/>
+          <w:color w:val="D4D4D4"/>
+          <w:sz w:val="18"/>
+          <w:szCs w:val="18"/>
+          <w:lang w:eastAsia="pt-BR"/>
+        </w:rPr>
+        <w:t xml:space="preserve"> </w:t>
+      </w:r>
+      <w:r>
+        <w:rPr>
+          <w:rFonts w:ascii="Fira Code" w:eastAsia="Times New Roman" w:hAnsi="Fira Code" w:cs="Fira Code"/>
+          <w:color w:val="569CD6"/>
+          <w:sz w:val="18"/>
+          <w:szCs w:val="18"/>
+          <w:lang w:eastAsia="pt-BR"/>
+        </w:rPr>
+        <w:t>DECIMAL</w:t>
+      </w:r>
+      <w:r>
+        <w:rPr>
+          <w:rFonts w:ascii="Fira Code" w:eastAsia="Times New Roman" w:hAnsi="Fira Code" w:cs="Fira Code"/>
+          <w:color w:val="D4D4D4"/>
+          <w:sz w:val="18"/>
+          <w:szCs w:val="18"/>
+          <w:lang w:eastAsia="pt-BR"/>
+        </w:rPr>
+        <w:t>(</w:t>
+      </w:r>
+      <w:r>
+        <w:rPr>
+          <w:rFonts w:ascii="Fira Code" w:eastAsia="Times New Roman" w:hAnsi="Fira Code" w:cs="Fira Code"/>
+          <w:color w:val="B5CEA8"/>
+          <w:sz w:val="18"/>
+          <w:szCs w:val="18"/>
+          <w:lang w:eastAsia="pt-BR"/>
+        </w:rPr>
+        <w:t>10</w:t>
+      </w:r>
+      <w:r>
+        <w:rPr>
+          <w:rFonts w:ascii="Fira Code" w:eastAsia="Times New Roman" w:hAnsi="Fira Code" w:cs="Fira Code"/>
+          <w:color w:val="D4D4D4"/>
+          <w:sz w:val="18"/>
+          <w:szCs w:val="18"/>
+          <w:lang w:eastAsia="pt-BR"/>
+        </w:rPr>
+        <w:t>,</w:t>
+      </w:r>
+      <w:r>
+        <w:rPr>
+          <w:rFonts w:ascii="Fira Code" w:eastAsia="Times New Roman" w:hAnsi="Fira Code" w:cs="Fira Code"/>
+          <w:color w:val="B5CEA8"/>
+          <w:sz w:val="18"/>
+          <w:szCs w:val="18"/>
+          <w:lang w:eastAsia="pt-BR"/>
+        </w:rPr>
+        <w:t>2</w:t>
+      </w:r>
+      <w:r>
+        <w:rPr>
+          <w:rFonts w:ascii="Fira Code" w:eastAsia="Times New Roman" w:hAnsi="Fira Code" w:cs="Fira Code"/>
+          <w:color w:val="D4D4D4"/>
+          <w:sz w:val="18"/>
+          <w:szCs w:val="18"/>
+          <w:lang w:eastAsia="pt-BR"/>
+        </w:rPr>
+        <w:t xml:space="preserve">)) * </w:t>
       </w:r>
     </w:p>
     <w:p>
       <w:pPr>
         <w:shd w:val="clear" w:color="auto" w:fill="1E1E1E"/>
         <w:spacing w:after="0" w:line="240" w:lineRule="auto"/>
-        <w:ind w:left="708"/>
-        <w:rPr>
-          <w:rFonts w:ascii="Fira Code" w:eastAsia="Times New Roman" w:hAnsi="Fira Code" w:cs="Fira Code"/>
-          <w:color w:val="D4D4D4"/>
-          <w:sz w:val="18"/>
-          <w:szCs w:val="18"/>
-          <w:lang w:eastAsia="pt-BR"/>
-        </w:rPr>
-      </w:pPr>
-      <w:r>
-        <w:rPr>
-          <w:rFonts w:ascii="Fira Code" w:eastAsia="Times New Roman" w:hAnsi="Fira Code" w:cs="Fira Code"/>
-          <w:color w:val="D4D4D4"/>
-          <w:sz w:val="18"/>
-          <w:szCs w:val="18"/>
-          <w:lang w:eastAsia="pt-BR"/>
-        </w:rPr>
-        <w:t xml:space="preserve">    </w:t>
+        <w:ind w:left="709"/>
+        <w:rPr>
+          <w:rFonts w:ascii="Fira Code" w:eastAsia="Times New Roman" w:hAnsi="Fira Code" w:cs="Fira Code"/>
+          <w:color w:val="D4D4D4"/>
+          <w:sz w:val="18"/>
+          <w:szCs w:val="18"/>
+          <w:lang w:eastAsia="pt-BR"/>
+        </w:rPr>
+      </w:pPr>
+      <w:r>
+        <w:rPr>
+          <w:rFonts w:ascii="Fira Code" w:eastAsia="Times New Roman" w:hAnsi="Fira Code" w:cs="Fira Code"/>
+          <w:color w:val="D4D4D4"/>
+          <w:sz w:val="18"/>
+          <w:szCs w:val="18"/>
+          <w:lang w:eastAsia="pt-BR"/>
+        </w:rPr>
+        <w:t>     (</w:t>
       </w:r>
       <w:r>
         <w:rPr>
@@ -1434,42 +2035,86 @@
           <w:szCs w:val="18"/>
           <w:lang w:eastAsia="pt-BR"/>
         </w:rPr>
-        <w:t>LEFT OUTER JOIN</w:t>
-      </w:r>
-      <w:r>
-        <w:rPr>
-          <w:rFonts w:ascii="Fira Code" w:eastAsia="Times New Roman" w:hAnsi="Fira Code" w:cs="Fira Code"/>
-          <w:color w:val="D4D4D4"/>
-          <w:sz w:val="18"/>
-          <w:szCs w:val="18"/>
-          <w:lang w:eastAsia="pt-BR"/>
-        </w:rPr>
-        <w:t xml:space="preserve"> vendedores v2</w:t>
+        <w:t>SELECT</w:t>
+      </w:r>
+      <w:r>
+        <w:rPr>
+          <w:rFonts w:ascii="Fira Code" w:eastAsia="Times New Roman" w:hAnsi="Fira Code" w:cs="Fira Code"/>
+          <w:color w:val="D4D4D4"/>
+          <w:sz w:val="18"/>
+          <w:szCs w:val="18"/>
+          <w:lang w:eastAsia="pt-BR"/>
+        </w:rPr>
+        <w:t xml:space="preserve"> p.preco_de_lista </w:t>
+      </w:r>
+      <w:r>
+        <w:rPr>
+          <w:rFonts w:ascii="Fira Code" w:eastAsia="Times New Roman" w:hAnsi="Fira Code" w:cs="Fira Code"/>
+          <w:color w:val="569CD6"/>
+          <w:sz w:val="18"/>
+          <w:szCs w:val="18"/>
+          <w:lang w:eastAsia="pt-BR"/>
+        </w:rPr>
+        <w:t>FROM</w:t>
+      </w:r>
+      <w:r>
+        <w:rPr>
+          <w:rFonts w:ascii="Fira Code" w:eastAsia="Times New Roman" w:hAnsi="Fira Code" w:cs="Fira Code"/>
+          <w:color w:val="D4D4D4"/>
+          <w:sz w:val="18"/>
+          <w:szCs w:val="18"/>
+          <w:lang w:eastAsia="pt-BR"/>
+        </w:rPr>
+        <w:t xml:space="preserve"> produtos p </w:t>
+      </w:r>
+      <w:r>
+        <w:rPr>
+          <w:rFonts w:ascii="Fira Code" w:eastAsia="Times New Roman" w:hAnsi="Fira Code" w:cs="Fira Code"/>
+          <w:color w:val="569CD6"/>
+          <w:sz w:val="18"/>
+          <w:szCs w:val="18"/>
+          <w:lang w:eastAsia="pt-BR"/>
+        </w:rPr>
+        <w:t>WHERE</w:t>
+      </w:r>
+      <w:r>
+        <w:rPr>
+          <w:rFonts w:ascii="Fira Code" w:eastAsia="Times New Roman" w:hAnsi="Fira Code" w:cs="Fira Code"/>
+          <w:color w:val="D4D4D4"/>
+          <w:sz w:val="18"/>
+          <w:szCs w:val="18"/>
+          <w:lang w:eastAsia="pt-BR"/>
+        </w:rPr>
+        <w:t xml:space="preserve"> p.codigo = inf.codigo_do_produto);</w:t>
       </w:r>
     </w:p>
     <w:p>
       <w:pPr>
         <w:shd w:val="clear" w:color="auto" w:fill="1E1E1E"/>
         <w:spacing w:after="0" w:line="240" w:lineRule="auto"/>
-        <w:ind w:left="708"/>
-        <w:rPr>
-          <w:rFonts w:ascii="Fira Code" w:eastAsia="Times New Roman" w:hAnsi="Fira Code" w:cs="Fira Code"/>
-          <w:color w:val="D4D4D4"/>
-          <w:sz w:val="18"/>
-          <w:szCs w:val="18"/>
-          <w:lang w:eastAsia="pt-BR"/>
-        </w:rPr>
-      </w:pPr>
-      <w:r>
-        <w:rPr>
-          <w:rFonts w:ascii="Fira Code" w:eastAsia="Times New Roman" w:hAnsi="Fira Code" w:cs="Fira Code"/>
-          <w:color w:val="D4D4D4"/>
-          <w:sz w:val="18"/>
-          <w:szCs w:val="18"/>
-          <w:lang w:eastAsia="pt-BR"/>
-        </w:rPr>
-        <w:t xml:space="preserve">    </w:t>
-      </w:r>
+        <w:ind w:left="709"/>
+        <w:rPr>
+          <w:rFonts w:ascii="Fira Code" w:eastAsia="Times New Roman" w:hAnsi="Fira Code" w:cs="Fira Code"/>
+          <w:color w:val="D4D4D4"/>
+          <w:sz w:val="18"/>
+          <w:szCs w:val="18"/>
+          <w:lang w:eastAsia="pt-BR"/>
+        </w:rPr>
+      </w:pPr>
+    </w:p>
+    <w:p>
+      <w:pPr>
+        <w:shd w:val="clear" w:color="auto" w:fill="1E1E1E"/>
+        <w:spacing w:after="0" w:line="240" w:lineRule="auto"/>
+        <w:ind w:left="709"/>
+        <w:rPr>
+          <w:rFonts w:ascii="Fira Code" w:eastAsia="Times New Roman" w:hAnsi="Fira Code" w:cs="Fira Code"/>
+          <w:color w:val="D4D4D4"/>
+          <w:sz w:val="18"/>
+          <w:szCs w:val="18"/>
+          <w:lang w:eastAsia="pt-BR"/>
+        </w:rPr>
+      </w:pPr>
       <w:r>
         <w:rPr>
           <w:rFonts w:ascii="Fira Code" w:eastAsia="Times New Roman" w:hAnsi="Fira Code" w:cs="Fira Code"/>
@@ -1478,30 +2123,38 @@
           <w:szCs w:val="18"/>
           <w:lang w:eastAsia="pt-BR"/>
         </w:rPr>
-        <w:t>ON</w:t>
-      </w:r>
-      <w:r>
-        <w:rPr>
-          <w:rFonts w:ascii="Fira Code" w:eastAsia="Times New Roman" w:hAnsi="Fira Code" w:cs="Fira Code"/>
-          <w:color w:val="D4D4D4"/>
-          <w:sz w:val="18"/>
-          <w:szCs w:val="18"/>
-          <w:lang w:eastAsia="pt-BR"/>
-        </w:rPr>
-        <w:t xml:space="preserve"> v1.chefe = v2.matricula;</w:t>
-      </w:r>
-    </w:p>
-    <w:p>
-      <w:pPr>
-        <w:spacing w:line="240" w:lineRule="auto"/>
-        <w:rPr>
-          <w:rFonts w:ascii="Fira Code" w:eastAsia="Times New Roman" w:hAnsi="Fira Code" w:cs="Fira Code"/>
-          <w:color w:val="D4D4D4"/>
-          <w:sz w:val="18"/>
-          <w:szCs w:val="18"/>
-          <w:lang w:eastAsia="pt-BR"/>
-        </w:rPr>
-      </w:pPr>
+        <w:t>COMMIT</w:t>
+      </w:r>
+      <w:r>
+        <w:rPr>
+          <w:rFonts w:ascii="Fira Code" w:eastAsia="Times New Roman" w:hAnsi="Fira Code" w:cs="Fira Code"/>
+          <w:color w:val="D4D4D4"/>
+          <w:sz w:val="18"/>
+          <w:szCs w:val="18"/>
+          <w:lang w:eastAsia="pt-BR"/>
+        </w:rPr>
+        <w:t>; -- execute o commit para manter os dados</w:t>
+      </w:r>
+      <w:r>
+        <w:rPr>
+          <w:rFonts w:ascii="Fira Code" w:eastAsia="Times New Roman" w:hAnsi="Fira Code" w:cs="Fira Code"/>
+          <w:color w:val="D4D4D4"/>
+          <w:sz w:val="18"/>
+          <w:szCs w:val="18"/>
+          <w:lang w:eastAsia="pt-BR"/>
+        </w:rPr>
+        <w:t xml:space="preserve"> atualizados, caso contrário o SQL Fiddle n</w:t>
+      </w:r>
+      <w:r>
+        <w:rPr>
+          <w:rFonts w:ascii="Fira Code" w:eastAsia="Times New Roman" w:hAnsi="Fira Code" w:cs="Fira Code"/>
+          <w:color w:val="D4D4D4"/>
+          <w:sz w:val="18"/>
+          <w:szCs w:val="18"/>
+          <w:lang w:eastAsia="pt-BR"/>
+        </w:rPr>
+        <w:t>ão mostrará os dados atualizados em requisições subsequentes;</w:t>
+      </w:r>
     </w:p>
     <w:p>
       <w:pPr>
@@ -1513,16 +2166,18 @@
           <w:lang w:eastAsia="pt-BR"/>
         </w:rPr>
       </w:pPr>
-      <w:r>
+    </w:p>
+    <w:p>
+      <w:pPr>
+        <w:ind w:left="708"/>
+        <w:jc w:val="both"/>
         <w:rPr>
           <w:rFonts w:eastAsia="Times New Roman" w:cstheme="minorHAnsi"/>
           <w:sz w:val="16"/>
           <w:szCs w:val="16"/>
           <w:lang w:eastAsia="pt-BR"/>
         </w:rPr>
-        <w:t xml:space="preserve">Percebe-se pelo modelo que há um </w:t>
-      </w:r>
-      <w:proofErr w:type="spellStart"/>
+      </w:pPr>
       <w:r>
         <w:rPr>
           <w:rFonts w:eastAsia="Times New Roman" w:cstheme="minorHAnsi"/>
@@ -1530,9 +2185,8 @@
           <w:szCs w:val="16"/>
           <w:lang w:eastAsia="pt-BR"/>
         </w:rPr>
-        <w:t>autorrelacionamento</w:t>
-      </w:r>
-      <w:proofErr w:type="spellEnd"/>
+        <w:t xml:space="preserve">No update acima, o Oracle não faz conversão de tipo implicitamente, sendo necessário o uso da função </w:t>
+      </w:r>
       <w:r>
         <w:rPr>
           <w:rFonts w:eastAsia="Times New Roman" w:cstheme="minorHAnsi"/>
@@ -1540,7 +2194,7 @@
           <w:szCs w:val="16"/>
           <w:lang w:eastAsia="pt-BR"/>
         </w:rPr>
-        <w:t xml:space="preserve"> da tabela </w:t>
+        <w:t>“</w:t>
       </w:r>
       <w:r>
         <w:rPr>
@@ -1549,7 +2203,7 @@
           <w:szCs w:val="16"/>
           <w:lang w:eastAsia="pt-BR"/>
         </w:rPr>
-        <w:t>“</w:t>
+        <w:t>cast()</w:t>
       </w:r>
       <w:r>
         <w:rPr>
@@ -1558,7 +2212,7 @@
           <w:szCs w:val="16"/>
           <w:lang w:eastAsia="pt-BR"/>
         </w:rPr>
-        <w:t>Vendedores</w:t>
+        <w:t>”</w:t>
       </w:r>
       <w:r>
         <w:rPr>
@@ -1567,7 +2221,7 @@
           <w:szCs w:val="16"/>
           <w:lang w:eastAsia="pt-BR"/>
         </w:rPr>
-        <w:t>”</w:t>
+        <w:t xml:space="preserve">, caso tenha esquecido desse detalhe, considere </w:t>
       </w:r>
       <w:r>
         <w:rPr>
@@ -1576,28 +2230,29 @@
           <w:szCs w:val="16"/>
           <w:lang w:eastAsia="pt-BR"/>
         </w:rPr>
-        <w:t xml:space="preserve">, </w:t>
-      </w:r>
-      <w:r>
+        <w:t>a solução como correta.</w:t>
+      </w:r>
+    </w:p>
+    <w:p>
+      <w:pPr>
+        <w:ind w:left="708"/>
+        <w:jc w:val="both"/>
         <w:rPr>
           <w:rFonts w:eastAsia="Times New Roman" w:cstheme="minorHAnsi"/>
           <w:sz w:val="16"/>
           <w:szCs w:val="16"/>
           <w:lang w:eastAsia="pt-BR"/>
         </w:rPr>
-        <w:t>e que o campo “chefe” nada mais é do que uma chave estrangeira que referencia a chave primária “matricula”.</w:t>
-      </w:r>
-    </w:p>
-    <w:p>
-      <w:pPr>
-        <w:ind w:left="708"/>
+      </w:pPr>
+      <w:r>
         <w:rPr>
           <w:rFonts w:eastAsia="Times New Roman" w:cstheme="minorHAnsi"/>
           <w:sz w:val="16"/>
           <w:szCs w:val="16"/>
           <w:lang w:eastAsia="pt-BR"/>
         </w:rPr>
-      </w:pPr>
+        <w:t xml:space="preserve">A instrução “commit” não faz parte da solução, adicionei ela ao código para </w:t>
+      </w:r>
       <w:r>
         <w:rPr>
           <w:rFonts w:eastAsia="Times New Roman" w:cstheme="minorHAnsi"/>
@@ -1605,16 +2260,18 @@
           <w:szCs w:val="16"/>
           <w:lang w:eastAsia="pt-BR"/>
         </w:rPr>
-        <w:t>T</w:t>
-      </w:r>
-      <w:r>
-        <w:rPr>
-          <w:rFonts w:eastAsia="Times New Roman" w:cstheme="minorHAnsi"/>
+        <w:t>que garantisse a persistência dos preços alterados para requisições subsequentes, pois a solução do item 4 considera que a coluna preço da tabela “</w:t>
+      </w:r>
+      <w:r>
+        <w:rPr>
+          <w:rFonts w:eastAsia="Times New Roman" w:cstheme="minorHAnsi"/>
+          <w:b/>
+          <w:bCs/>
           <w:sz w:val="16"/>
           <w:szCs w:val="16"/>
           <w:lang w:eastAsia="pt-BR"/>
         </w:rPr>
-        <w:t xml:space="preserve">ambém </w:t>
+        <w:t>itens_notas_fiscais</w:t>
       </w:r>
       <w:r>
         <w:rPr>
@@ -1623,126 +2280,7 @@
           <w:szCs w:val="16"/>
           <w:lang w:eastAsia="pt-BR"/>
         </w:rPr>
-        <w:t>é possível inferir que</w:t>
-      </w:r>
-      <w:r>
-        <w:rPr>
-          <w:rFonts w:eastAsia="Times New Roman" w:cstheme="minorHAnsi"/>
-          <w:sz w:val="16"/>
-          <w:szCs w:val="16"/>
-          <w:lang w:eastAsia="pt-BR"/>
-        </w:rPr>
-        <w:t xml:space="preserve"> </w:t>
-      </w:r>
-      <w:r>
-        <w:rPr>
-          <w:rFonts w:eastAsia="Times New Roman" w:cstheme="minorHAnsi"/>
-          <w:sz w:val="16"/>
-          <w:szCs w:val="16"/>
-          <w:lang w:eastAsia="pt-BR"/>
-        </w:rPr>
-        <w:t>estamos diante de um relacionamento opcional de ambos os lados do relacionamento (</w:t>
-      </w:r>
-      <w:r>
-        <w:rPr>
-          <w:rFonts w:eastAsia="Times New Roman" w:cstheme="minorHAnsi"/>
-          <w:sz w:val="16"/>
-          <w:szCs w:val="16"/>
-          <w:lang w:eastAsia="pt-BR"/>
-        </w:rPr>
-        <w:t xml:space="preserve">bolinha branca/vazada), </w:t>
-      </w:r>
-      <w:r>
-        <w:rPr>
-          <w:rFonts w:eastAsia="Times New Roman" w:cstheme="minorHAnsi"/>
-          <w:sz w:val="16"/>
-          <w:szCs w:val="16"/>
-          <w:lang w:eastAsia="pt-BR"/>
-        </w:rPr>
-        <w:t xml:space="preserve">dessa forma </w:t>
-      </w:r>
-      <w:r>
-        <w:rPr>
-          <w:rFonts w:eastAsia="Times New Roman" w:cstheme="minorHAnsi"/>
-          <w:sz w:val="16"/>
-          <w:szCs w:val="16"/>
-          <w:lang w:eastAsia="pt-BR"/>
-        </w:rPr>
-        <w:t xml:space="preserve">pode existir vendedor sem chefe, bem como chefe sem </w:t>
-      </w:r>
-      <w:r>
-        <w:rPr>
-          <w:rFonts w:eastAsia="Times New Roman" w:cstheme="minorHAnsi"/>
-          <w:sz w:val="16"/>
-          <w:szCs w:val="16"/>
-          <w:lang w:eastAsia="pt-BR"/>
-        </w:rPr>
-        <w:t>chefiar ninguém.</w:t>
-      </w:r>
-    </w:p>
-    <w:p>
-      <w:pPr>
-        <w:ind w:left="708"/>
-        <w:rPr>
-          <w:rFonts w:eastAsia="Times New Roman" w:cstheme="minorHAnsi"/>
-          <w:sz w:val="16"/>
-          <w:szCs w:val="16"/>
-          <w:lang w:eastAsia="pt-BR"/>
-        </w:rPr>
-      </w:pPr>
-      <w:r>
-        <w:rPr>
-          <w:rFonts w:eastAsia="Times New Roman" w:cstheme="minorHAnsi"/>
-          <w:sz w:val="16"/>
-          <w:szCs w:val="16"/>
-          <w:lang w:eastAsia="pt-BR"/>
-        </w:rPr>
-        <w:t xml:space="preserve">Em outras palavras, devemos retornar uma consulta que liste todos os vendedores (LEFT JOIN) e </w:t>
-      </w:r>
-      <w:r>
-        <w:rPr>
-          <w:rFonts w:eastAsia="Times New Roman" w:cstheme="minorHAnsi"/>
-          <w:sz w:val="16"/>
-          <w:szCs w:val="16"/>
-          <w:lang w:eastAsia="pt-BR"/>
-        </w:rPr>
-        <w:t xml:space="preserve">mostre os respectivos chefes (quando houver). Para tanto, </w:t>
-      </w:r>
-      <w:r>
-        <w:rPr>
-          <w:rFonts w:eastAsia="Times New Roman" w:cstheme="minorHAnsi"/>
-          <w:sz w:val="16"/>
-          <w:szCs w:val="16"/>
-          <w:lang w:eastAsia="pt-BR"/>
-        </w:rPr>
-        <w:t xml:space="preserve">utilizamos na condição de junção o atributo “chefe” da tabela vendedor </w:t>
-      </w:r>
-      <w:r>
-        <w:rPr>
-          <w:rFonts w:eastAsia="Times New Roman" w:cstheme="minorHAnsi"/>
-          <w:sz w:val="16"/>
-          <w:szCs w:val="16"/>
-          <w:lang w:eastAsia="pt-BR"/>
-        </w:rPr>
-        <w:t>(lado esquerdo) e</w:t>
-      </w:r>
-      <w:r>
-        <w:rPr>
-          <w:rFonts w:eastAsia="Times New Roman" w:cstheme="minorHAnsi"/>
-          <w:sz w:val="16"/>
-          <w:szCs w:val="16"/>
-          <w:lang w:eastAsia="pt-BR"/>
-        </w:rPr>
-        <w:t>, no lado direito, o campo “matricula”</w:t>
-      </w:r>
-      <w:r>
-        <w:rPr>
-          <w:rFonts w:eastAsia="Times New Roman" w:cstheme="minorHAnsi"/>
-          <w:sz w:val="16"/>
-          <w:szCs w:val="16"/>
-          <w:lang w:eastAsia="pt-BR"/>
-        </w:rPr>
-        <w:t>;</w:t>
+        <w:t>” não estejam nulas.</w:t>
       </w:r>
     </w:p>
     <w:p>
@@ -1754,875 +2292,21 @@
         </w:numPr>
         <w:jc w:val="both"/>
         <w:rPr>
-          <w:rFonts w:eastAsia="Times New Roman" w:cstheme="minorHAnsi"/>
-          <w:sz w:val="16"/>
-          <w:szCs w:val="16"/>
-          <w:lang w:eastAsia="pt-BR"/>
-        </w:rPr>
-      </w:pPr>
-      <w:r>
-        <w:rPr>
-          <w:rFonts w:eastAsia="Times New Roman" w:cstheme="minorHAnsi"/>
-          <w:sz w:val="16"/>
-          <w:szCs w:val="16"/>
-          <w:lang w:eastAsia="pt-BR"/>
-        </w:rPr>
-        <w:t>Por um erro na aplicação que é responsável por popular as tabelas acima, a coluna “</w:t>
-      </w:r>
-      <w:r>
-        <w:rPr>
-          <w:rFonts w:eastAsia="Times New Roman" w:cstheme="minorHAnsi"/>
+          <w:sz w:val="18"/>
+          <w:szCs w:val="18"/>
+        </w:rPr>
+      </w:pPr>
+      <w:r>
+        <w:rPr>
+          <w:sz w:val="18"/>
+          <w:szCs w:val="18"/>
+        </w:rPr>
+        <w:t>Utilizando apenas o operador “EXISTS” para realizar associação entre tabelas (proibido uso de junções e subconsultas que não utilizem tal operador), escreva uma consulta SQL que retorne todos os produtos que não tenham sido comprados pelo cliente de nome “</w:t>
+      </w:r>
+      <w:r>
+        <w:rPr>
           <w:i/>
           <w:iCs/>
-          <w:sz w:val="16"/>
-          <w:szCs w:val="16"/>
-          <w:lang w:eastAsia="pt-BR"/>
-        </w:rPr>
-        <w:t>preço</w:t>
-      </w:r>
-      <w:r>
-        <w:rPr>
-          <w:rFonts w:eastAsia="Times New Roman" w:cstheme="minorHAnsi"/>
-          <w:sz w:val="16"/>
-          <w:szCs w:val="16"/>
-          <w:lang w:eastAsia="pt-BR"/>
-        </w:rPr>
-        <w:t>” da tabela</w:t>
-      </w:r>
-      <w:r>
-        <w:rPr>
-          <w:rFonts w:eastAsia="Times New Roman" w:cstheme="minorHAnsi"/>
-          <w:sz w:val="16"/>
-          <w:szCs w:val="16"/>
-          <w:lang w:eastAsia="pt-BR"/>
-        </w:rPr>
-        <w:t xml:space="preserve"> </w:t>
-      </w:r>
-      <w:r>
-        <w:rPr>
-          <w:rFonts w:eastAsia="Times New Roman" w:cstheme="minorHAnsi"/>
-          <w:sz w:val="16"/>
-          <w:szCs w:val="16"/>
-          <w:lang w:eastAsia="pt-BR"/>
-        </w:rPr>
-        <w:t>“</w:t>
-      </w:r>
-      <w:proofErr w:type="spellStart"/>
-      <w:r>
-        <w:rPr>
-          <w:rFonts w:eastAsia="Times New Roman" w:cstheme="minorHAnsi"/>
-          <w:b/>
-          <w:bCs/>
-          <w:sz w:val="16"/>
-          <w:szCs w:val="16"/>
-          <w:lang w:eastAsia="pt-BR"/>
-        </w:rPr>
-        <w:t>itens_notas_fiscais</w:t>
-      </w:r>
-      <w:proofErr w:type="spellEnd"/>
-      <w:r>
-        <w:rPr>
-          <w:rFonts w:eastAsia="Times New Roman" w:cstheme="minorHAnsi"/>
-          <w:sz w:val="16"/>
-          <w:szCs w:val="16"/>
-          <w:lang w:eastAsia="pt-BR"/>
-        </w:rPr>
-        <w:t>” não foi computada, ou seja, todos os valores da coluna estão como “</w:t>
-      </w:r>
-      <w:proofErr w:type="spellStart"/>
-      <w:r>
-        <w:rPr>
-          <w:rFonts w:eastAsia="Times New Roman" w:cstheme="minorHAnsi"/>
-          <w:i/>
-          <w:iCs/>
-          <w:sz w:val="16"/>
-          <w:szCs w:val="16"/>
-          <w:lang w:eastAsia="pt-BR"/>
-        </w:rPr>
-        <w:t>null</w:t>
-      </w:r>
-      <w:proofErr w:type="spellEnd"/>
-      <w:r>
-        <w:rPr>
-          <w:rFonts w:eastAsia="Times New Roman" w:cstheme="minorHAnsi"/>
-          <w:sz w:val="16"/>
-          <w:szCs w:val="16"/>
-          <w:lang w:eastAsia="pt-BR"/>
-        </w:rPr>
-        <w:t>”. Felizmente a equipe de programadores já realizou a correção na aplicação, porém os registros já inseridos ainda estão com valor “</w:t>
-      </w:r>
-      <w:proofErr w:type="spellStart"/>
-      <w:r>
-        <w:rPr>
-          <w:rFonts w:eastAsia="Times New Roman" w:cstheme="minorHAnsi"/>
-          <w:i/>
-          <w:iCs/>
-          <w:sz w:val="16"/>
-          <w:szCs w:val="16"/>
-          <w:lang w:eastAsia="pt-BR"/>
-        </w:rPr>
-        <w:t>null</w:t>
-      </w:r>
-      <w:proofErr w:type="spellEnd"/>
-      <w:r>
-        <w:rPr>
-          <w:rFonts w:eastAsia="Times New Roman" w:cstheme="minorHAnsi"/>
-          <w:sz w:val="16"/>
-          <w:szCs w:val="16"/>
-          <w:lang w:eastAsia="pt-BR"/>
-        </w:rPr>
-        <w:t xml:space="preserve">” para essa coluna. Considerando as observações acima, escreva uma instrução SQL que </w:t>
-      </w:r>
-      <w:proofErr w:type="spellStart"/>
-      <w:r>
-        <w:rPr>
-          <w:rFonts w:eastAsia="Times New Roman" w:cstheme="minorHAnsi"/>
-          <w:sz w:val="16"/>
-          <w:szCs w:val="16"/>
-          <w:lang w:eastAsia="pt-BR"/>
-        </w:rPr>
-        <w:t>popule</w:t>
-      </w:r>
-      <w:proofErr w:type="spellEnd"/>
-      <w:r>
-        <w:rPr>
-          <w:rFonts w:eastAsia="Times New Roman" w:cstheme="minorHAnsi"/>
-          <w:sz w:val="16"/>
-          <w:szCs w:val="16"/>
-          <w:lang w:eastAsia="pt-BR"/>
-        </w:rPr>
-        <w:t xml:space="preserve"> essa coluna corretamente para todos os registros já existentes</w:t>
-      </w:r>
-      <w:r>
-        <w:rPr>
-          <w:rFonts w:eastAsia="Times New Roman" w:cstheme="minorHAnsi"/>
-          <w:sz w:val="16"/>
-          <w:szCs w:val="16"/>
-          <w:lang w:eastAsia="pt-BR"/>
-        </w:rPr>
-        <w:t>;</w:t>
-      </w:r>
-    </w:p>
-    <w:p>
-      <w:pPr>
-        <w:shd w:val="clear" w:color="auto" w:fill="1E1E1E"/>
-        <w:spacing w:after="0" w:line="240" w:lineRule="auto"/>
-        <w:ind w:left="709"/>
-        <w:rPr>
-          <w:rFonts w:ascii="Fira Code" w:eastAsia="Times New Roman" w:hAnsi="Fira Code" w:cs="Fira Code"/>
-          <w:color w:val="D4D4D4"/>
-          <w:sz w:val="18"/>
-          <w:szCs w:val="18"/>
-          <w:lang w:eastAsia="pt-BR"/>
-        </w:rPr>
-      </w:pPr>
-      <w:r>
-        <w:rPr>
-          <w:rFonts w:ascii="Fira Code" w:eastAsia="Times New Roman" w:hAnsi="Fira Code" w:cs="Fira Code"/>
-          <w:color w:val="569CD6"/>
-          <w:sz w:val="18"/>
-          <w:szCs w:val="18"/>
-          <w:lang w:eastAsia="pt-BR"/>
-        </w:rPr>
-        <w:t>UPDATE</w:t>
-      </w:r>
-      <w:r>
-        <w:rPr>
-          <w:rFonts w:ascii="Fira Code" w:eastAsia="Times New Roman" w:hAnsi="Fira Code" w:cs="Fira Code"/>
-          <w:color w:val="D4D4D4"/>
-          <w:sz w:val="18"/>
-          <w:szCs w:val="18"/>
-          <w:lang w:eastAsia="pt-BR"/>
-        </w:rPr>
-        <w:t xml:space="preserve"> </w:t>
-      </w:r>
-      <w:proofErr w:type="spellStart"/>
-      <w:r>
-        <w:rPr>
-          <w:rFonts w:ascii="Fira Code" w:eastAsia="Times New Roman" w:hAnsi="Fira Code" w:cs="Fira Code"/>
-          <w:color w:val="D4D4D4"/>
-          <w:sz w:val="18"/>
-          <w:szCs w:val="18"/>
-          <w:lang w:eastAsia="pt-BR"/>
-        </w:rPr>
-        <w:t>itens_notas_fiscais</w:t>
-      </w:r>
-      <w:proofErr w:type="spellEnd"/>
-      <w:r>
-        <w:rPr>
-          <w:rFonts w:ascii="Fira Code" w:eastAsia="Times New Roman" w:hAnsi="Fira Code" w:cs="Fira Code"/>
-          <w:color w:val="D4D4D4"/>
-          <w:sz w:val="18"/>
-          <w:szCs w:val="18"/>
-          <w:lang w:eastAsia="pt-BR"/>
-        </w:rPr>
-        <w:t xml:space="preserve"> </w:t>
-      </w:r>
-      <w:proofErr w:type="spellStart"/>
-      <w:r>
-        <w:rPr>
-          <w:rFonts w:ascii="Fira Code" w:eastAsia="Times New Roman" w:hAnsi="Fira Code" w:cs="Fira Code"/>
-          <w:color w:val="D4D4D4"/>
-          <w:sz w:val="18"/>
-          <w:szCs w:val="18"/>
-          <w:lang w:eastAsia="pt-BR"/>
-        </w:rPr>
-        <w:t>inf</w:t>
-      </w:r>
-      <w:proofErr w:type="spellEnd"/>
-    </w:p>
-    <w:p>
-      <w:pPr>
-        <w:shd w:val="clear" w:color="auto" w:fill="1E1E1E"/>
-        <w:spacing w:after="0" w:line="240" w:lineRule="auto"/>
-        <w:ind w:left="709"/>
-        <w:rPr>
-          <w:rFonts w:ascii="Fira Code" w:eastAsia="Times New Roman" w:hAnsi="Fira Code" w:cs="Fira Code"/>
-          <w:color w:val="D4D4D4"/>
-          <w:sz w:val="18"/>
-          <w:szCs w:val="18"/>
-          <w:lang w:eastAsia="pt-BR"/>
-        </w:rPr>
-      </w:pPr>
-      <w:r>
-        <w:rPr>
-          <w:rFonts w:ascii="Fira Code" w:eastAsia="Times New Roman" w:hAnsi="Fira Code" w:cs="Fira Code"/>
-          <w:color w:val="D4D4D4"/>
-          <w:sz w:val="18"/>
-          <w:szCs w:val="18"/>
-          <w:lang w:eastAsia="pt-BR"/>
-        </w:rPr>
-        <w:t>   </w:t>
-      </w:r>
-      <w:r>
-        <w:rPr>
-          <w:rFonts w:ascii="Fira Code" w:eastAsia="Times New Roman" w:hAnsi="Fira Code" w:cs="Fira Code"/>
-          <w:color w:val="569CD6"/>
-          <w:sz w:val="18"/>
-          <w:szCs w:val="18"/>
-          <w:lang w:eastAsia="pt-BR"/>
-        </w:rPr>
-        <w:t>SET</w:t>
-      </w:r>
-      <w:r>
-        <w:rPr>
-          <w:rFonts w:ascii="Fira Code" w:eastAsia="Times New Roman" w:hAnsi="Fira Code" w:cs="Fira Code"/>
-          <w:color w:val="D4D4D4"/>
-          <w:sz w:val="18"/>
-          <w:szCs w:val="18"/>
-          <w:lang w:eastAsia="pt-BR"/>
-        </w:rPr>
-        <w:t xml:space="preserve"> </w:t>
-      </w:r>
-      <w:proofErr w:type="spellStart"/>
-      <w:r>
-        <w:rPr>
-          <w:rFonts w:ascii="Fira Code" w:eastAsia="Times New Roman" w:hAnsi="Fira Code" w:cs="Fira Code"/>
-          <w:color w:val="D4D4D4"/>
-          <w:sz w:val="18"/>
-          <w:szCs w:val="18"/>
-          <w:lang w:eastAsia="pt-BR"/>
-        </w:rPr>
-        <w:t>inf.preco</w:t>
-      </w:r>
-      <w:proofErr w:type="spellEnd"/>
-      <w:r>
-        <w:rPr>
-          <w:rFonts w:ascii="Fira Code" w:eastAsia="Times New Roman" w:hAnsi="Fira Code" w:cs="Fira Code"/>
-          <w:color w:val="D4D4D4"/>
-          <w:sz w:val="18"/>
-          <w:szCs w:val="18"/>
-          <w:lang w:eastAsia="pt-BR"/>
-        </w:rPr>
-        <w:t xml:space="preserve"> = </w:t>
-      </w:r>
-      <w:proofErr w:type="spellStart"/>
-      <w:r>
-        <w:rPr>
-          <w:rFonts w:ascii="Fira Code" w:eastAsia="Times New Roman" w:hAnsi="Fira Code" w:cs="Fira Code"/>
-          <w:color w:val="DCDCAA"/>
-          <w:sz w:val="18"/>
-          <w:szCs w:val="18"/>
-          <w:lang w:eastAsia="pt-BR"/>
-        </w:rPr>
-        <w:t>cast</w:t>
-      </w:r>
-      <w:proofErr w:type="spellEnd"/>
-      <w:r>
-        <w:rPr>
-          <w:rFonts w:ascii="Fira Code" w:eastAsia="Times New Roman" w:hAnsi="Fira Code" w:cs="Fira Code"/>
-          <w:color w:val="D4D4D4"/>
-          <w:sz w:val="18"/>
-          <w:szCs w:val="18"/>
-          <w:lang w:eastAsia="pt-BR"/>
-        </w:rPr>
-        <w:t>(</w:t>
-      </w:r>
-      <w:proofErr w:type="spellStart"/>
-      <w:r>
-        <w:rPr>
-          <w:rFonts w:ascii="Fira Code" w:eastAsia="Times New Roman" w:hAnsi="Fira Code" w:cs="Fira Code"/>
-          <w:color w:val="D4D4D4"/>
-          <w:sz w:val="18"/>
-          <w:szCs w:val="18"/>
-          <w:lang w:eastAsia="pt-BR"/>
-        </w:rPr>
-        <w:t>inf.quantidade</w:t>
-      </w:r>
-      <w:proofErr w:type="spellEnd"/>
-      <w:r>
-        <w:rPr>
-          <w:rFonts w:ascii="Fira Code" w:eastAsia="Times New Roman" w:hAnsi="Fira Code" w:cs="Fira Code"/>
-          <w:color w:val="D4D4D4"/>
-          <w:sz w:val="18"/>
-          <w:szCs w:val="18"/>
-          <w:lang w:eastAsia="pt-BR"/>
-        </w:rPr>
-        <w:t xml:space="preserve"> </w:t>
-      </w:r>
-      <w:r>
-        <w:rPr>
-          <w:rFonts w:ascii="Fira Code" w:eastAsia="Times New Roman" w:hAnsi="Fira Code" w:cs="Fira Code"/>
-          <w:color w:val="569CD6"/>
-          <w:sz w:val="18"/>
-          <w:szCs w:val="18"/>
-          <w:lang w:eastAsia="pt-BR"/>
-        </w:rPr>
-        <w:t>AS</w:t>
-      </w:r>
-      <w:r>
-        <w:rPr>
-          <w:rFonts w:ascii="Fira Code" w:eastAsia="Times New Roman" w:hAnsi="Fira Code" w:cs="Fira Code"/>
-          <w:color w:val="D4D4D4"/>
-          <w:sz w:val="18"/>
-          <w:szCs w:val="18"/>
-          <w:lang w:eastAsia="pt-BR"/>
-        </w:rPr>
-        <w:t xml:space="preserve"> </w:t>
-      </w:r>
-      <w:r>
-        <w:rPr>
-          <w:rFonts w:ascii="Fira Code" w:eastAsia="Times New Roman" w:hAnsi="Fira Code" w:cs="Fira Code"/>
-          <w:color w:val="569CD6"/>
-          <w:sz w:val="18"/>
-          <w:szCs w:val="18"/>
-          <w:lang w:eastAsia="pt-BR"/>
-        </w:rPr>
-        <w:t>DECIMAL</w:t>
-      </w:r>
-      <w:r>
-        <w:rPr>
-          <w:rFonts w:ascii="Fira Code" w:eastAsia="Times New Roman" w:hAnsi="Fira Code" w:cs="Fira Code"/>
-          <w:color w:val="D4D4D4"/>
-          <w:sz w:val="18"/>
-          <w:szCs w:val="18"/>
-          <w:lang w:eastAsia="pt-BR"/>
-        </w:rPr>
-        <w:t>(</w:t>
-      </w:r>
-      <w:r>
-        <w:rPr>
-          <w:rFonts w:ascii="Fira Code" w:eastAsia="Times New Roman" w:hAnsi="Fira Code" w:cs="Fira Code"/>
-          <w:color w:val="B5CEA8"/>
-          <w:sz w:val="18"/>
-          <w:szCs w:val="18"/>
-          <w:lang w:eastAsia="pt-BR"/>
-        </w:rPr>
-        <w:t>10</w:t>
-      </w:r>
-      <w:r>
-        <w:rPr>
-          <w:rFonts w:ascii="Fira Code" w:eastAsia="Times New Roman" w:hAnsi="Fira Code" w:cs="Fira Code"/>
-          <w:color w:val="D4D4D4"/>
-          <w:sz w:val="18"/>
-          <w:szCs w:val="18"/>
-          <w:lang w:eastAsia="pt-BR"/>
-        </w:rPr>
-        <w:t>,</w:t>
-      </w:r>
-      <w:r>
-        <w:rPr>
-          <w:rFonts w:ascii="Fira Code" w:eastAsia="Times New Roman" w:hAnsi="Fira Code" w:cs="Fira Code"/>
-          <w:color w:val="B5CEA8"/>
-          <w:sz w:val="18"/>
-          <w:szCs w:val="18"/>
-          <w:lang w:eastAsia="pt-BR"/>
-        </w:rPr>
-        <w:t>2</w:t>
-      </w:r>
-      <w:r>
-        <w:rPr>
-          <w:rFonts w:ascii="Fira Code" w:eastAsia="Times New Roman" w:hAnsi="Fira Code" w:cs="Fira Code"/>
-          <w:color w:val="D4D4D4"/>
-          <w:sz w:val="18"/>
-          <w:szCs w:val="18"/>
-          <w:lang w:eastAsia="pt-BR"/>
-        </w:rPr>
-        <w:t xml:space="preserve">)) * </w:t>
-      </w:r>
-    </w:p>
-    <w:p>
-      <w:pPr>
-        <w:shd w:val="clear" w:color="auto" w:fill="1E1E1E"/>
-        <w:spacing w:after="0" w:line="240" w:lineRule="auto"/>
-        <w:ind w:left="709"/>
-        <w:rPr>
-          <w:rFonts w:ascii="Fira Code" w:eastAsia="Times New Roman" w:hAnsi="Fira Code" w:cs="Fira Code"/>
-          <w:color w:val="D4D4D4"/>
-          <w:sz w:val="18"/>
-          <w:szCs w:val="18"/>
-          <w:lang w:eastAsia="pt-BR"/>
-        </w:rPr>
-      </w:pPr>
-      <w:r>
-        <w:rPr>
-          <w:rFonts w:ascii="Fira Code" w:eastAsia="Times New Roman" w:hAnsi="Fira Code" w:cs="Fira Code"/>
-          <w:color w:val="D4D4D4"/>
-          <w:sz w:val="18"/>
-          <w:szCs w:val="18"/>
-          <w:lang w:eastAsia="pt-BR"/>
-        </w:rPr>
-        <w:t>     (</w:t>
-      </w:r>
-      <w:r>
-        <w:rPr>
-          <w:rFonts w:ascii="Fira Code" w:eastAsia="Times New Roman" w:hAnsi="Fira Code" w:cs="Fira Code"/>
-          <w:color w:val="569CD6"/>
-          <w:sz w:val="18"/>
-          <w:szCs w:val="18"/>
-          <w:lang w:eastAsia="pt-BR"/>
-        </w:rPr>
-        <w:t>SELECT</w:t>
-      </w:r>
-      <w:r>
-        <w:rPr>
-          <w:rFonts w:ascii="Fira Code" w:eastAsia="Times New Roman" w:hAnsi="Fira Code" w:cs="Fira Code"/>
-          <w:color w:val="D4D4D4"/>
-          <w:sz w:val="18"/>
-          <w:szCs w:val="18"/>
-          <w:lang w:eastAsia="pt-BR"/>
-        </w:rPr>
-        <w:t xml:space="preserve"> </w:t>
-      </w:r>
-      <w:proofErr w:type="spellStart"/>
-      <w:r>
-        <w:rPr>
-          <w:rFonts w:ascii="Fira Code" w:eastAsia="Times New Roman" w:hAnsi="Fira Code" w:cs="Fira Code"/>
-          <w:color w:val="D4D4D4"/>
-          <w:sz w:val="18"/>
-          <w:szCs w:val="18"/>
-          <w:lang w:eastAsia="pt-BR"/>
-        </w:rPr>
-        <w:t>p.preco_de_lista</w:t>
-      </w:r>
-      <w:proofErr w:type="spellEnd"/>
-      <w:r>
-        <w:rPr>
-          <w:rFonts w:ascii="Fira Code" w:eastAsia="Times New Roman" w:hAnsi="Fira Code" w:cs="Fira Code"/>
-          <w:color w:val="D4D4D4"/>
-          <w:sz w:val="18"/>
-          <w:szCs w:val="18"/>
-          <w:lang w:eastAsia="pt-BR"/>
-        </w:rPr>
-        <w:t xml:space="preserve"> </w:t>
-      </w:r>
-      <w:r>
-        <w:rPr>
-          <w:rFonts w:ascii="Fira Code" w:eastAsia="Times New Roman" w:hAnsi="Fira Code" w:cs="Fira Code"/>
-          <w:color w:val="569CD6"/>
-          <w:sz w:val="18"/>
-          <w:szCs w:val="18"/>
-          <w:lang w:eastAsia="pt-BR"/>
-        </w:rPr>
-        <w:t>FROM</w:t>
-      </w:r>
-      <w:r>
-        <w:rPr>
-          <w:rFonts w:ascii="Fira Code" w:eastAsia="Times New Roman" w:hAnsi="Fira Code" w:cs="Fira Code"/>
-          <w:color w:val="D4D4D4"/>
-          <w:sz w:val="18"/>
-          <w:szCs w:val="18"/>
-          <w:lang w:eastAsia="pt-BR"/>
-        </w:rPr>
-        <w:t xml:space="preserve"> produtos p </w:t>
-      </w:r>
-      <w:r>
-        <w:rPr>
-          <w:rFonts w:ascii="Fira Code" w:eastAsia="Times New Roman" w:hAnsi="Fira Code" w:cs="Fira Code"/>
-          <w:color w:val="569CD6"/>
-          <w:sz w:val="18"/>
-          <w:szCs w:val="18"/>
-          <w:lang w:eastAsia="pt-BR"/>
-        </w:rPr>
-        <w:t>WHERE</w:t>
-      </w:r>
-      <w:r>
-        <w:rPr>
-          <w:rFonts w:ascii="Fira Code" w:eastAsia="Times New Roman" w:hAnsi="Fira Code" w:cs="Fira Code"/>
-          <w:color w:val="D4D4D4"/>
-          <w:sz w:val="18"/>
-          <w:szCs w:val="18"/>
-          <w:lang w:eastAsia="pt-BR"/>
-        </w:rPr>
-        <w:t xml:space="preserve"> </w:t>
-      </w:r>
-      <w:proofErr w:type="spellStart"/>
-      <w:r>
-        <w:rPr>
-          <w:rFonts w:ascii="Fira Code" w:eastAsia="Times New Roman" w:hAnsi="Fira Code" w:cs="Fira Code"/>
-          <w:color w:val="D4D4D4"/>
-          <w:sz w:val="18"/>
-          <w:szCs w:val="18"/>
-          <w:lang w:eastAsia="pt-BR"/>
-        </w:rPr>
-        <w:t>p.codigo</w:t>
-      </w:r>
-      <w:proofErr w:type="spellEnd"/>
-      <w:r>
-        <w:rPr>
-          <w:rFonts w:ascii="Fira Code" w:eastAsia="Times New Roman" w:hAnsi="Fira Code" w:cs="Fira Code"/>
-          <w:color w:val="D4D4D4"/>
-          <w:sz w:val="18"/>
-          <w:szCs w:val="18"/>
-          <w:lang w:eastAsia="pt-BR"/>
-        </w:rPr>
-        <w:t xml:space="preserve"> = </w:t>
-      </w:r>
-      <w:proofErr w:type="spellStart"/>
-      <w:r>
-        <w:rPr>
-          <w:rFonts w:ascii="Fira Code" w:eastAsia="Times New Roman" w:hAnsi="Fira Code" w:cs="Fira Code"/>
-          <w:color w:val="D4D4D4"/>
-          <w:sz w:val="18"/>
-          <w:szCs w:val="18"/>
-          <w:lang w:eastAsia="pt-BR"/>
-        </w:rPr>
-        <w:t>inf.codigo_do_produto</w:t>
-      </w:r>
-      <w:proofErr w:type="spellEnd"/>
-      <w:r>
-        <w:rPr>
-          <w:rFonts w:ascii="Fira Code" w:eastAsia="Times New Roman" w:hAnsi="Fira Code" w:cs="Fira Code"/>
-          <w:color w:val="D4D4D4"/>
-          <w:sz w:val="18"/>
-          <w:szCs w:val="18"/>
-          <w:lang w:eastAsia="pt-BR"/>
-        </w:rPr>
-        <w:t>);</w:t>
-      </w:r>
-    </w:p>
-    <w:p>
-      <w:pPr>
-        <w:shd w:val="clear" w:color="auto" w:fill="1E1E1E"/>
-        <w:spacing w:after="0" w:line="240" w:lineRule="auto"/>
-        <w:ind w:left="709"/>
-        <w:rPr>
-          <w:rFonts w:ascii="Fira Code" w:eastAsia="Times New Roman" w:hAnsi="Fira Code" w:cs="Fira Code"/>
-          <w:color w:val="D4D4D4"/>
-          <w:sz w:val="18"/>
-          <w:szCs w:val="18"/>
-          <w:lang w:eastAsia="pt-BR"/>
-        </w:rPr>
-      </w:pPr>
-    </w:p>
-    <w:p>
-      <w:pPr>
-        <w:shd w:val="clear" w:color="auto" w:fill="1E1E1E"/>
-        <w:spacing w:after="0" w:line="240" w:lineRule="auto"/>
-        <w:ind w:left="709"/>
-        <w:rPr>
-          <w:rFonts w:ascii="Fira Code" w:eastAsia="Times New Roman" w:hAnsi="Fira Code" w:cs="Fira Code"/>
-          <w:color w:val="D4D4D4"/>
-          <w:sz w:val="18"/>
-          <w:szCs w:val="18"/>
-          <w:lang w:eastAsia="pt-BR"/>
-        </w:rPr>
-      </w:pPr>
-      <w:r>
-        <w:rPr>
-          <w:rFonts w:ascii="Fira Code" w:eastAsia="Times New Roman" w:hAnsi="Fira Code" w:cs="Fira Code"/>
-          <w:color w:val="569CD6"/>
-          <w:sz w:val="18"/>
-          <w:szCs w:val="18"/>
-          <w:lang w:eastAsia="pt-BR"/>
-        </w:rPr>
-        <w:t>COMMIT</w:t>
-      </w:r>
-      <w:r>
-        <w:rPr>
-          <w:rFonts w:ascii="Fira Code" w:eastAsia="Times New Roman" w:hAnsi="Fira Code" w:cs="Fira Code"/>
-          <w:color w:val="D4D4D4"/>
-          <w:sz w:val="18"/>
-          <w:szCs w:val="18"/>
-          <w:lang w:eastAsia="pt-BR"/>
-        </w:rPr>
-        <w:t xml:space="preserve">; -- execute o </w:t>
-      </w:r>
-      <w:proofErr w:type="spellStart"/>
-      <w:r>
-        <w:rPr>
-          <w:rFonts w:ascii="Fira Code" w:eastAsia="Times New Roman" w:hAnsi="Fira Code" w:cs="Fira Code"/>
-          <w:color w:val="D4D4D4"/>
-          <w:sz w:val="18"/>
-          <w:szCs w:val="18"/>
-          <w:lang w:eastAsia="pt-BR"/>
-        </w:rPr>
-        <w:t>commit</w:t>
-      </w:r>
-      <w:proofErr w:type="spellEnd"/>
-      <w:r>
-        <w:rPr>
-          <w:rFonts w:ascii="Fira Code" w:eastAsia="Times New Roman" w:hAnsi="Fira Code" w:cs="Fira Code"/>
-          <w:color w:val="D4D4D4"/>
-          <w:sz w:val="18"/>
-          <w:szCs w:val="18"/>
-          <w:lang w:eastAsia="pt-BR"/>
-        </w:rPr>
-        <w:t xml:space="preserve"> para manter os dados</w:t>
-      </w:r>
-      <w:r>
-        <w:rPr>
-          <w:rFonts w:ascii="Fira Code" w:eastAsia="Times New Roman" w:hAnsi="Fira Code" w:cs="Fira Code"/>
-          <w:color w:val="D4D4D4"/>
-          <w:sz w:val="18"/>
-          <w:szCs w:val="18"/>
-          <w:lang w:eastAsia="pt-BR"/>
-        </w:rPr>
-        <w:t xml:space="preserve"> atualizados, caso contrário o SQL </w:t>
-      </w:r>
-      <w:proofErr w:type="spellStart"/>
-      <w:r>
-        <w:rPr>
-          <w:rFonts w:ascii="Fira Code" w:eastAsia="Times New Roman" w:hAnsi="Fira Code" w:cs="Fira Code"/>
-          <w:color w:val="D4D4D4"/>
-          <w:sz w:val="18"/>
-          <w:szCs w:val="18"/>
-          <w:lang w:eastAsia="pt-BR"/>
-        </w:rPr>
-        <w:t>Fiddle</w:t>
-      </w:r>
-      <w:proofErr w:type="spellEnd"/>
-      <w:r>
-        <w:rPr>
-          <w:rFonts w:ascii="Fira Code" w:eastAsia="Times New Roman" w:hAnsi="Fira Code" w:cs="Fira Code"/>
-          <w:color w:val="D4D4D4"/>
-          <w:sz w:val="18"/>
-          <w:szCs w:val="18"/>
-          <w:lang w:eastAsia="pt-BR"/>
-        </w:rPr>
-        <w:t xml:space="preserve"> n</w:t>
-      </w:r>
-      <w:r>
-        <w:rPr>
-          <w:rFonts w:ascii="Fira Code" w:eastAsia="Times New Roman" w:hAnsi="Fira Code" w:cs="Fira Code"/>
-          <w:color w:val="D4D4D4"/>
-          <w:sz w:val="18"/>
-          <w:szCs w:val="18"/>
-          <w:lang w:eastAsia="pt-BR"/>
-        </w:rPr>
-        <w:t>ão mostrará os dados atualizados em requisições subsequentes;</w:t>
-      </w:r>
-    </w:p>
-    <w:p>
-      <w:pPr>
-        <w:ind w:left="708"/>
-        <w:rPr>
-          <w:rFonts w:eastAsia="Times New Roman" w:cstheme="minorHAnsi"/>
-          <w:sz w:val="16"/>
-          <w:szCs w:val="16"/>
-          <w:lang w:eastAsia="pt-BR"/>
-        </w:rPr>
-      </w:pPr>
-    </w:p>
-    <w:p>
-      <w:pPr>
-        <w:ind w:left="708"/>
-        <w:jc w:val="both"/>
-        <w:rPr>
-          <w:rFonts w:eastAsia="Times New Roman" w:cstheme="minorHAnsi"/>
-          <w:sz w:val="16"/>
-          <w:szCs w:val="16"/>
-          <w:lang w:eastAsia="pt-BR"/>
-        </w:rPr>
-      </w:pPr>
-      <w:r>
-        <w:rPr>
-          <w:rFonts w:eastAsia="Times New Roman" w:cstheme="minorHAnsi"/>
-          <w:sz w:val="16"/>
-          <w:szCs w:val="16"/>
-          <w:lang w:eastAsia="pt-BR"/>
-        </w:rPr>
-        <w:t xml:space="preserve">No update acima, o Oracle não faz conversão de tipo implicitamente, sendo necessário o uso da função </w:t>
-      </w:r>
-      <w:r>
-        <w:rPr>
-          <w:rFonts w:eastAsia="Times New Roman" w:cstheme="minorHAnsi"/>
-          <w:sz w:val="16"/>
-          <w:szCs w:val="16"/>
-          <w:lang w:eastAsia="pt-BR"/>
-        </w:rPr>
-        <w:t>“</w:t>
-      </w:r>
-      <w:proofErr w:type="spellStart"/>
-      <w:r>
-        <w:rPr>
-          <w:rFonts w:eastAsia="Times New Roman" w:cstheme="minorHAnsi"/>
-          <w:sz w:val="16"/>
-          <w:szCs w:val="16"/>
-          <w:lang w:eastAsia="pt-BR"/>
-        </w:rPr>
-        <w:t>cast</w:t>
-      </w:r>
-      <w:proofErr w:type="spellEnd"/>
-      <w:r>
-        <w:rPr>
-          <w:rFonts w:eastAsia="Times New Roman" w:cstheme="minorHAnsi"/>
-          <w:sz w:val="16"/>
-          <w:szCs w:val="16"/>
-          <w:lang w:eastAsia="pt-BR"/>
-        </w:rPr>
-        <w:t>()</w:t>
-      </w:r>
-      <w:r>
-        <w:rPr>
-          <w:rFonts w:eastAsia="Times New Roman" w:cstheme="minorHAnsi"/>
-          <w:sz w:val="16"/>
-          <w:szCs w:val="16"/>
-          <w:lang w:eastAsia="pt-BR"/>
-        </w:rPr>
-        <w:t>”</w:t>
-      </w:r>
-      <w:r>
-        <w:rPr>
-          <w:rFonts w:eastAsia="Times New Roman" w:cstheme="minorHAnsi"/>
-          <w:sz w:val="16"/>
-          <w:szCs w:val="16"/>
-          <w:lang w:eastAsia="pt-BR"/>
-        </w:rPr>
-        <w:t xml:space="preserve">, caso tenha esquecido desse detalhe, considere </w:t>
-      </w:r>
-      <w:r>
-        <w:rPr>
-          <w:rFonts w:eastAsia="Times New Roman" w:cstheme="minorHAnsi"/>
-          <w:sz w:val="16"/>
-          <w:szCs w:val="16"/>
-          <w:lang w:eastAsia="pt-BR"/>
-        </w:rPr>
-        <w:t>a solução como correta.</w:t>
-      </w:r>
-    </w:p>
-    <w:p>
-      <w:pPr>
-        <w:ind w:left="708"/>
-        <w:jc w:val="both"/>
-        <w:rPr>
-          <w:rFonts w:eastAsia="Times New Roman" w:cstheme="minorHAnsi"/>
-          <w:sz w:val="16"/>
-          <w:szCs w:val="16"/>
-          <w:lang w:eastAsia="pt-BR"/>
-        </w:rPr>
-      </w:pPr>
-      <w:r>
-        <w:rPr>
-          <w:rFonts w:eastAsia="Times New Roman" w:cstheme="minorHAnsi"/>
-          <w:sz w:val="16"/>
-          <w:szCs w:val="16"/>
-          <w:lang w:eastAsia="pt-BR"/>
-        </w:rPr>
-        <w:t>A instrução “</w:t>
-      </w:r>
-      <w:proofErr w:type="spellStart"/>
-      <w:r>
-        <w:rPr>
-          <w:rFonts w:eastAsia="Times New Roman" w:cstheme="minorHAnsi"/>
-          <w:sz w:val="16"/>
-          <w:szCs w:val="16"/>
-          <w:lang w:eastAsia="pt-BR"/>
-        </w:rPr>
-        <w:t>commit</w:t>
-      </w:r>
-      <w:proofErr w:type="spellEnd"/>
-      <w:r>
-        <w:rPr>
-          <w:rFonts w:eastAsia="Times New Roman" w:cstheme="minorHAnsi"/>
-          <w:sz w:val="16"/>
-          <w:szCs w:val="16"/>
-          <w:lang w:eastAsia="pt-BR"/>
-        </w:rPr>
-        <w:t xml:space="preserve">” não faz parte da solução, adicionei ela ao código para </w:t>
-      </w:r>
-      <w:r>
-        <w:rPr>
-          <w:rFonts w:eastAsia="Times New Roman" w:cstheme="minorHAnsi"/>
-          <w:sz w:val="16"/>
-          <w:szCs w:val="16"/>
-          <w:lang w:eastAsia="pt-BR"/>
-        </w:rPr>
-        <w:t>que garantisse a persistência dos preços alterados para requisições subsequentes, pois a solução do item 4 considera que a coluna preço da tabela “</w:t>
-      </w:r>
-      <w:proofErr w:type="spellStart"/>
-      <w:r>
-        <w:rPr>
-          <w:rFonts w:eastAsia="Times New Roman" w:cstheme="minorHAnsi"/>
-          <w:b/>
-          <w:bCs/>
-          <w:sz w:val="16"/>
-          <w:szCs w:val="16"/>
-          <w:lang w:eastAsia="pt-BR"/>
-        </w:rPr>
-        <w:t>itens_notas_fiscais</w:t>
-      </w:r>
-      <w:proofErr w:type="spellEnd"/>
-      <w:r>
-        <w:rPr>
-          <w:rFonts w:eastAsia="Times New Roman" w:cstheme="minorHAnsi"/>
-          <w:sz w:val="16"/>
-          <w:szCs w:val="16"/>
-          <w:lang w:eastAsia="pt-BR"/>
-        </w:rPr>
-        <w:t>” não estejam nulas.</w:t>
-      </w:r>
-    </w:p>
-    <w:p>
-      <w:pPr>
-        <w:pStyle w:val="PargrafodaLista"/>
-        <w:numPr>
-          <w:ilvl w:val="0"/>
-          <w:numId w:val="4"/>
-        </w:numPr>
-        <w:jc w:val="both"/>
-        <w:rPr>
-          <w:sz w:val="18"/>
-          <w:szCs w:val="18"/>
-        </w:rPr>
-      </w:pPr>
-      <w:r>
-        <w:rPr>
-          <w:sz w:val="18"/>
-          <w:szCs w:val="18"/>
-        </w:rPr>
-        <w:t xml:space="preserve">Utilizando apenas o operador “EXISTS” realizar associação entre tabelas (proibido o uso de junções e </w:t>
-      </w:r>
-      <w:proofErr w:type="spellStart"/>
-      <w:r>
-        <w:rPr>
-          <w:sz w:val="18"/>
-          <w:szCs w:val="18"/>
-        </w:rPr>
-        <w:t>subconsultas</w:t>
-      </w:r>
-      <w:proofErr w:type="spellEnd"/>
-      <w:r>
-        <w:rPr>
-          <w:sz w:val="18"/>
-          <w:szCs w:val="18"/>
-        </w:rPr>
-        <w:t xml:space="preserve"> não relacionadas), escreva uma consulta SQL que retorne todos os produtos que não tenham sido comprados pelo cliente de nome “</w:t>
-      </w:r>
-      <w:r>
-        <w:rPr>
-          <w:i/>
-          <w:iCs/>
           <w:sz w:val="18"/>
           <w:szCs w:val="18"/>
         </w:rPr>
@@ -2633,7 +2317,7 @@
           <w:sz w:val="18"/>
           <w:szCs w:val="18"/>
         </w:rPr>
-        <w:t xml:space="preserve">”, considere que só há um cliente com tal nome. </w:t>
+        <w:t>”, considere que só há um cliente com tal nome;</w:t>
       </w:r>
     </w:p>
     <w:p>
@@ -2667,29 +2351,7 @@
           <w:szCs w:val="18"/>
           <w:lang w:eastAsia="pt-BR"/>
         </w:rPr>
-        <w:t xml:space="preserve"> </w:t>
-      </w:r>
-      <w:proofErr w:type="spellStart"/>
-      <w:r>
-        <w:rPr>
-          <w:rFonts w:ascii="Fira Code" w:eastAsia="Times New Roman" w:hAnsi="Fira Code" w:cs="Fira Code"/>
-          <w:color w:val="D4D4D4"/>
-          <w:sz w:val="18"/>
-          <w:szCs w:val="18"/>
-          <w:lang w:eastAsia="pt-BR"/>
-        </w:rPr>
-        <w:t>p.nome</w:t>
-      </w:r>
-      <w:proofErr w:type="spellEnd"/>
-      <w:r>
-        <w:rPr>
-          <w:rFonts w:ascii="Fira Code" w:eastAsia="Times New Roman" w:hAnsi="Fira Code" w:cs="Fira Code"/>
-          <w:color w:val="D4D4D4"/>
-          <w:sz w:val="18"/>
-          <w:szCs w:val="18"/>
-          <w:lang w:eastAsia="pt-BR"/>
-        </w:rPr>
-        <w:t xml:space="preserve"> </w:t>
+        <w:t xml:space="preserve"> p.nome </w:t>
       </w:r>
       <w:r>
         <w:rPr>
@@ -2867,51 +2529,7 @@
           <w:szCs w:val="18"/>
           <w:lang w:eastAsia="pt-BR"/>
         </w:rPr>
-        <w:t xml:space="preserve"> </w:t>
-      </w:r>
-      <w:proofErr w:type="spellStart"/>
-      <w:r>
-        <w:rPr>
-          <w:rFonts w:ascii="Fira Code" w:eastAsia="Times New Roman" w:hAnsi="Fira Code" w:cs="Fira Code"/>
-          <w:color w:val="D4D4D4"/>
-          <w:sz w:val="18"/>
-          <w:szCs w:val="18"/>
-          <w:lang w:eastAsia="pt-BR"/>
-        </w:rPr>
-        <w:t>itens_notas_fiscais</w:t>
-      </w:r>
-      <w:proofErr w:type="spellEnd"/>
-      <w:r>
-        <w:rPr>
-          <w:rFonts w:ascii="Fira Code" w:eastAsia="Times New Roman" w:hAnsi="Fira Code" w:cs="Fira Code"/>
-          <w:color w:val="D4D4D4"/>
-          <w:sz w:val="18"/>
-          <w:szCs w:val="18"/>
-          <w:lang w:eastAsia="pt-BR"/>
-        </w:rPr>
-        <w:t xml:space="preserve"> </w:t>
-      </w:r>
-      <w:proofErr w:type="spellStart"/>
-      <w:r>
-        <w:rPr>
-          <w:rFonts w:ascii="Fira Code" w:eastAsia="Times New Roman" w:hAnsi="Fira Code" w:cs="Fira Code"/>
-          <w:color w:val="D4D4D4"/>
-          <w:sz w:val="18"/>
-          <w:szCs w:val="18"/>
-          <w:lang w:eastAsia="pt-BR"/>
-        </w:rPr>
-        <w:t>inf</w:t>
-      </w:r>
-      <w:proofErr w:type="spellEnd"/>
-      <w:r>
-        <w:rPr>
-          <w:rFonts w:ascii="Fira Code" w:eastAsia="Times New Roman" w:hAnsi="Fira Code" w:cs="Fira Code"/>
-          <w:color w:val="D4D4D4"/>
-          <w:sz w:val="18"/>
-          <w:szCs w:val="18"/>
-          <w:lang w:eastAsia="pt-BR"/>
-        </w:rPr>
-        <w:t xml:space="preserve"> </w:t>
+        <w:t xml:space="preserve"> itens_notas_fiscais inf </w:t>
       </w:r>
     </w:p>
     <w:p>
@@ -3059,51 +2677,7 @@
           <w:szCs w:val="18"/>
           <w:lang w:eastAsia="pt-BR"/>
         </w:rPr>
-        <w:t xml:space="preserve"> </w:t>
-      </w:r>
-      <w:proofErr w:type="spellStart"/>
-      <w:r>
-        <w:rPr>
-          <w:rFonts w:ascii="Fira Code" w:eastAsia="Times New Roman" w:hAnsi="Fira Code" w:cs="Fira Code"/>
-          <w:color w:val="D4D4D4"/>
-          <w:sz w:val="18"/>
-          <w:szCs w:val="18"/>
-          <w:lang w:eastAsia="pt-BR"/>
-        </w:rPr>
-        <w:t>notas_fiscais</w:t>
-      </w:r>
-      <w:proofErr w:type="spellEnd"/>
-      <w:r>
-        <w:rPr>
-          <w:rFonts w:ascii="Fira Code" w:eastAsia="Times New Roman" w:hAnsi="Fira Code" w:cs="Fira Code"/>
-          <w:color w:val="D4D4D4"/>
-          <w:sz w:val="18"/>
-          <w:szCs w:val="18"/>
-          <w:lang w:eastAsia="pt-BR"/>
-        </w:rPr>
-        <w:t xml:space="preserve"> </w:t>
-      </w:r>
-      <w:proofErr w:type="spellStart"/>
-      <w:r>
-        <w:rPr>
-          <w:rFonts w:ascii="Fira Code" w:eastAsia="Times New Roman" w:hAnsi="Fira Code" w:cs="Fira Code"/>
-          <w:color w:val="D4D4D4"/>
-          <w:sz w:val="18"/>
-          <w:szCs w:val="18"/>
-          <w:lang w:eastAsia="pt-BR"/>
-        </w:rPr>
-        <w:t>nf</w:t>
-      </w:r>
-      <w:proofErr w:type="spellEnd"/>
-      <w:r>
-        <w:rPr>
-          <w:rFonts w:ascii="Fira Code" w:eastAsia="Times New Roman" w:hAnsi="Fira Code" w:cs="Fira Code"/>
-          <w:color w:val="D4D4D4"/>
-          <w:sz w:val="18"/>
-          <w:szCs w:val="18"/>
-          <w:lang w:eastAsia="pt-BR"/>
-        </w:rPr>
-        <w:t xml:space="preserve"> </w:t>
+        <w:t xml:space="preserve"> notas_fiscais nf </w:t>
       </w:r>
     </w:p>
     <w:p>
@@ -3285,42 +2859,8 @@
           <w:szCs w:val="18"/>
           <w:lang w:eastAsia="pt-BR"/>
         </w:rPr>
-        <w:t xml:space="preserve"> </w:t>
-      </w:r>
-      <w:proofErr w:type="spellStart"/>
-      <w:r>
-        <w:rPr>
-          <w:rFonts w:ascii="Fira Code" w:eastAsia="Times New Roman" w:hAnsi="Fira Code" w:cs="Fira Code"/>
-          <w:color w:val="D4D4D4"/>
-          <w:sz w:val="18"/>
-          <w:szCs w:val="18"/>
-          <w:lang w:eastAsia="pt-BR"/>
-        </w:rPr>
-        <w:t>p.codigo</w:t>
-      </w:r>
-      <w:proofErr w:type="spellEnd"/>
-      <w:r>
-        <w:rPr>
-          <w:rFonts w:ascii="Fira Code" w:eastAsia="Times New Roman" w:hAnsi="Fira Code" w:cs="Fira Code"/>
-          <w:color w:val="D4D4D4"/>
-          <w:sz w:val="18"/>
-          <w:szCs w:val="18"/>
-          <w:lang w:eastAsia="pt-BR"/>
-        </w:rPr>
-        <w:t xml:space="preserve"> = </w:t>
-      </w:r>
-      <w:proofErr w:type="spellStart"/>
-      <w:r>
-        <w:rPr>
-          <w:rFonts w:ascii="Fira Code" w:eastAsia="Times New Roman" w:hAnsi="Fira Code" w:cs="Fira Code"/>
-          <w:color w:val="D4D4D4"/>
-          <w:sz w:val="18"/>
-          <w:szCs w:val="18"/>
-          <w:lang w:eastAsia="pt-BR"/>
-        </w:rPr>
-        <w:t>inf.codigo_do_produto</w:t>
-      </w:r>
-      <w:proofErr w:type="spellEnd"/>
+        <w:t xml:space="preserve"> p.codigo = inf.codigo_do_produto</w:t>
+      </w:r>
     </w:p>
     <w:p>
       <w:pPr>
@@ -3363,42 +2903,8 @@
           <w:szCs w:val="18"/>
           <w:lang w:eastAsia="pt-BR"/>
         </w:rPr>
-        <w:t xml:space="preserve"> </w:t>
-      </w:r>
-      <w:proofErr w:type="spellStart"/>
-      <w:r>
-        <w:rPr>
-          <w:rFonts w:ascii="Fira Code" w:eastAsia="Times New Roman" w:hAnsi="Fira Code" w:cs="Fira Code"/>
-          <w:color w:val="D4D4D4"/>
-          <w:sz w:val="18"/>
-          <w:szCs w:val="18"/>
-          <w:lang w:eastAsia="pt-BR"/>
-        </w:rPr>
-        <w:t>inf.numero</w:t>
-      </w:r>
-      <w:proofErr w:type="spellEnd"/>
-      <w:r>
-        <w:rPr>
-          <w:rFonts w:ascii="Fira Code" w:eastAsia="Times New Roman" w:hAnsi="Fira Code" w:cs="Fira Code"/>
-          <w:color w:val="D4D4D4"/>
-          <w:sz w:val="18"/>
-          <w:szCs w:val="18"/>
-          <w:lang w:eastAsia="pt-BR"/>
-        </w:rPr>
-        <w:t xml:space="preserve"> = </w:t>
-      </w:r>
-      <w:proofErr w:type="spellStart"/>
-      <w:r>
-        <w:rPr>
-          <w:rFonts w:ascii="Fira Code" w:eastAsia="Times New Roman" w:hAnsi="Fira Code" w:cs="Fira Code"/>
-          <w:color w:val="D4D4D4"/>
-          <w:sz w:val="18"/>
-          <w:szCs w:val="18"/>
-          <w:lang w:eastAsia="pt-BR"/>
-        </w:rPr>
-        <w:t>nf.numero</w:t>
-      </w:r>
-      <w:proofErr w:type="spellEnd"/>
+        <w:t xml:space="preserve"> inf.numero = nf.numero</w:t>
+      </w:r>
     </w:p>
     <w:p>
       <w:pPr>
@@ -3441,42 +2947,8 @@
           <w:szCs w:val="18"/>
           <w:lang w:eastAsia="pt-BR"/>
         </w:rPr>
-        <w:t xml:space="preserve"> </w:t>
-      </w:r>
-      <w:proofErr w:type="spellStart"/>
-      <w:r>
-        <w:rPr>
-          <w:rFonts w:ascii="Fira Code" w:eastAsia="Times New Roman" w:hAnsi="Fira Code" w:cs="Fira Code"/>
-          <w:color w:val="D4D4D4"/>
-          <w:sz w:val="18"/>
-          <w:szCs w:val="18"/>
-          <w:lang w:eastAsia="pt-BR"/>
-        </w:rPr>
-        <w:t>nf.cpf</w:t>
-      </w:r>
-      <w:proofErr w:type="spellEnd"/>
-      <w:r>
-        <w:rPr>
-          <w:rFonts w:ascii="Fira Code" w:eastAsia="Times New Roman" w:hAnsi="Fira Code" w:cs="Fira Code"/>
-          <w:color w:val="D4D4D4"/>
-          <w:sz w:val="18"/>
-          <w:szCs w:val="18"/>
-          <w:lang w:eastAsia="pt-BR"/>
-        </w:rPr>
-        <w:t xml:space="preserve"> = </w:t>
-      </w:r>
-      <w:proofErr w:type="spellStart"/>
-      <w:r>
-        <w:rPr>
-          <w:rFonts w:ascii="Fira Code" w:eastAsia="Times New Roman" w:hAnsi="Fira Code" w:cs="Fira Code"/>
-          <w:color w:val="D4D4D4"/>
-          <w:sz w:val="18"/>
-          <w:szCs w:val="18"/>
-          <w:lang w:eastAsia="pt-BR"/>
-        </w:rPr>
-        <w:t>c.cpf</w:t>
-      </w:r>
-      <w:proofErr w:type="spellEnd"/>
+        <w:t xml:space="preserve"> nf.cpf = c.cpf</w:t>
+      </w:r>
     </w:p>
     <w:p>
       <w:pPr>
@@ -3519,29 +2991,7 @@
           <w:szCs w:val="18"/>
           <w:lang w:eastAsia="pt-BR"/>
         </w:rPr>
-        <w:t xml:space="preserve"> </w:t>
-      </w:r>
-      <w:proofErr w:type="spellStart"/>
-      <w:r>
-        <w:rPr>
-          <w:rFonts w:ascii="Fira Code" w:eastAsia="Times New Roman" w:hAnsi="Fira Code" w:cs="Fira Code"/>
-          <w:color w:val="D4D4D4"/>
-          <w:sz w:val="18"/>
-          <w:szCs w:val="18"/>
-          <w:lang w:eastAsia="pt-BR"/>
-        </w:rPr>
-        <w:t>c.nome</w:t>
-      </w:r>
-      <w:proofErr w:type="spellEnd"/>
-      <w:r>
-        <w:rPr>
-          <w:rFonts w:ascii="Fira Code" w:eastAsia="Times New Roman" w:hAnsi="Fira Code" w:cs="Fira Code"/>
-          <w:color w:val="D4D4D4"/>
-          <w:sz w:val="18"/>
-          <w:szCs w:val="18"/>
-          <w:lang w:eastAsia="pt-BR"/>
-        </w:rPr>
-        <w:t xml:space="preserve"> = </w:t>
+        <w:t xml:space="preserve"> c.nome = </w:t>
       </w:r>
       <w:r>
         <w:rPr>
@@ -3659,7 +3109,6 @@
         </w:rPr>
       </w:pPr>
       <w:hyperlink r:id="rId8" w:history="1">
-        <w:proofErr w:type="spellStart"/>
         <w:r>
           <w:rPr>
             <w:rStyle w:val="Hyperlink"/>
@@ -3668,9 +3117,22 @@
             <w:szCs w:val="18"/>
             <w:lang w:eastAsia="pt-BR"/>
           </w:rPr>
-          <w:t>Exists</w:t>
+          <w:t>Exists e Not Exists (parte 1)</w:t>
         </w:r>
-        <w:proofErr w:type="spellEnd"/>
+      </w:hyperlink>
+    </w:p>
+    <w:p>
+      <w:pPr>
+        <w:spacing w:line="240" w:lineRule="auto"/>
+        <w:ind w:left="709"/>
+        <w:rPr>
+          <w:rFonts w:eastAsia="Times New Roman" w:cstheme="minorHAnsi"/>
+          <w:sz w:val="18"/>
+          <w:szCs w:val="18"/>
+          <w:lang w:eastAsia="pt-BR"/>
+        </w:rPr>
+      </w:pPr>
+      <w:hyperlink r:id="rId9" w:history="1">
         <w:r>
           <w:rPr>
             <w:rStyle w:val="Hyperlink"/>
@@ -3679,131 +3141,7 @@
             <w:szCs w:val="18"/>
             <w:lang w:eastAsia="pt-BR"/>
           </w:rPr>
-          <w:t xml:space="preserve"> e </w:t>
-        </w:r>
-        <w:proofErr w:type="spellStart"/>
-        <w:r>
-          <w:rPr>
-            <w:rStyle w:val="Hyperlink"/>
-            <w:rFonts w:eastAsia="Times New Roman" w:cstheme="minorHAnsi"/>
-            <w:sz w:val="18"/>
-            <w:szCs w:val="18"/>
-            <w:lang w:eastAsia="pt-BR"/>
-          </w:rPr>
-          <w:t>Not</w:t>
-        </w:r>
-        <w:proofErr w:type="spellEnd"/>
-        <w:r>
-          <w:rPr>
-            <w:rStyle w:val="Hyperlink"/>
-            <w:rFonts w:eastAsia="Times New Roman" w:cstheme="minorHAnsi"/>
-            <w:sz w:val="18"/>
-            <w:szCs w:val="18"/>
-            <w:lang w:eastAsia="pt-BR"/>
-          </w:rPr>
-          <w:t xml:space="preserve"> </w:t>
-        </w:r>
-        <w:proofErr w:type="spellStart"/>
-        <w:r>
-          <w:rPr>
-            <w:rStyle w:val="Hyperlink"/>
-            <w:rFonts w:eastAsia="Times New Roman" w:cstheme="minorHAnsi"/>
-            <w:sz w:val="18"/>
-            <w:szCs w:val="18"/>
-            <w:lang w:eastAsia="pt-BR"/>
-          </w:rPr>
-          <w:t>Exists</w:t>
-        </w:r>
-        <w:proofErr w:type="spellEnd"/>
-        <w:r>
-          <w:rPr>
-            <w:rStyle w:val="Hyperlink"/>
-            <w:rFonts w:eastAsia="Times New Roman" w:cstheme="minorHAnsi"/>
-            <w:sz w:val="18"/>
-            <w:szCs w:val="18"/>
-            <w:lang w:eastAsia="pt-BR"/>
-          </w:rPr>
-          <w:t xml:space="preserve"> (parte 1)</w:t>
-        </w:r>
-      </w:hyperlink>
-    </w:p>
-    <w:p>
-      <w:pPr>
-        <w:spacing w:line="240" w:lineRule="auto"/>
-        <w:ind w:left="709"/>
-        <w:rPr>
-          <w:rFonts w:eastAsia="Times New Roman" w:cstheme="minorHAnsi"/>
-          <w:sz w:val="18"/>
-          <w:szCs w:val="18"/>
-          <w:lang w:eastAsia="pt-BR"/>
-        </w:rPr>
-      </w:pPr>
-      <w:hyperlink r:id="rId9" w:history="1">
-        <w:proofErr w:type="spellStart"/>
-        <w:r>
-          <w:rPr>
-            <w:rStyle w:val="Hyperlink"/>
-            <w:rFonts w:eastAsia="Times New Roman" w:cstheme="minorHAnsi"/>
-            <w:sz w:val="18"/>
-            <w:szCs w:val="18"/>
-            <w:lang w:eastAsia="pt-BR"/>
-          </w:rPr>
-          <w:t>Exists</w:t>
-        </w:r>
-        <w:proofErr w:type="spellEnd"/>
-        <w:r>
-          <w:rPr>
-            <w:rStyle w:val="Hyperlink"/>
-            <w:rFonts w:eastAsia="Times New Roman" w:cstheme="minorHAnsi"/>
-            <w:sz w:val="18"/>
-            <w:szCs w:val="18"/>
-            <w:lang w:eastAsia="pt-BR"/>
-          </w:rPr>
-          <w:t xml:space="preserve"> e </w:t>
-        </w:r>
-        <w:proofErr w:type="spellStart"/>
-        <w:r>
-          <w:rPr>
-            <w:rStyle w:val="Hyperlink"/>
-            <w:rFonts w:eastAsia="Times New Roman" w:cstheme="minorHAnsi"/>
-            <w:sz w:val="18"/>
-            <w:szCs w:val="18"/>
-            <w:lang w:eastAsia="pt-BR"/>
-          </w:rPr>
-          <w:t>Not</w:t>
-        </w:r>
-        <w:proofErr w:type="spellEnd"/>
-        <w:r>
-          <w:rPr>
-            <w:rStyle w:val="Hyperlink"/>
-            <w:rFonts w:eastAsia="Times New Roman" w:cstheme="minorHAnsi"/>
-            <w:sz w:val="18"/>
-            <w:szCs w:val="18"/>
-            <w:lang w:eastAsia="pt-BR"/>
-          </w:rPr>
-          <w:t xml:space="preserve"> </w:t>
-        </w:r>
-        <w:proofErr w:type="spellStart"/>
-        <w:r>
-          <w:rPr>
-            <w:rStyle w:val="Hyperlink"/>
-            <w:rFonts w:eastAsia="Times New Roman" w:cstheme="minorHAnsi"/>
-            <w:sz w:val="18"/>
-            <w:szCs w:val="18"/>
-            <w:lang w:eastAsia="pt-BR"/>
-          </w:rPr>
-          <w:t>Exists</w:t>
-        </w:r>
-        <w:proofErr w:type="spellEnd"/>
-        <w:r>
-          <w:rPr>
-            <w:rStyle w:val="Hyperlink"/>
-            <w:rFonts w:eastAsia="Times New Roman" w:cstheme="minorHAnsi"/>
-            <w:sz w:val="18"/>
-            <w:szCs w:val="18"/>
-            <w:lang w:eastAsia="pt-BR"/>
-          </w:rPr>
-          <w:t xml:space="preserve"> (parte 2)</w:t>
+          <w:t>Exists e Not Exists (parte 2)</w:t>
         </w:r>
       </w:hyperlink>
     </w:p>
@@ -3838,30 +3176,28 @@
           <w:sz w:val="18"/>
           <w:szCs w:val="18"/>
         </w:rPr>
-        <w:t>Escreva uma consulta SQL que retorne o nome dos clientes e o valor total gasto por esses clientes (</w:t>
-      </w:r>
-      <w:proofErr w:type="spellStart"/>
-      <w:r>
-        <w:rPr>
-          <w:sz w:val="18"/>
-          <w:szCs w:val="18"/>
-        </w:rPr>
-        <w:t>ex</w:t>
-      </w:r>
-      <w:proofErr w:type="spellEnd"/>
-      <w:r>
-        <w:rPr>
-          <w:sz w:val="18"/>
-          <w:szCs w:val="18"/>
-        </w:rPr>
-        <w:t>: “Leonardo Chapisco”, “400.0”) considerando todas as compras já realizadas. Além disso, a consulta só deve mostrar os clientes que compraram mais de R$ 100,00 (cem) reais em produtos</w:t>
-      </w:r>
-      <w:r>
-        <w:rPr>
-          <w:sz w:val="18"/>
-          <w:szCs w:val="18"/>
-        </w:rPr>
-        <w:t>.</w:t>
+        <w:t xml:space="preserve">Escreva uma consulta SQL que retorne o nome dos clientes e o valor total gasto por esses clientes (ex: “Leonardo Chapisco”, “400.0”) considerando todas as compras já realizadas. Além disso, a consulta só deve mostrar os clientes que compraram mais de R$ 100,00 (cem) reais em </w:t>
+      </w:r>
+      <w:r>
+        <w:rPr>
+          <w:sz w:val="18"/>
+          <w:szCs w:val="18"/>
+        </w:rPr>
+        <w:t>produtos</w:t>
+      </w:r>
+      <w:r>
+        <w:rPr>
+          <w:sz w:val="18"/>
+          <w:szCs w:val="18"/>
+        </w:rPr>
+        <w:t xml:space="preserve"> </w:t>
+      </w:r>
+      <w:r>
+        <w:rPr>
+          <w:sz w:val="18"/>
+          <w:szCs w:val="18"/>
+        </w:rPr>
+        <w:t>e o resultado deve ser ordenado pelo valor total gasto em ordem decrescente.</w:t>
       </w:r>
     </w:p>
     <w:p>
@@ -3895,29 +3231,7 @@
           <w:szCs w:val="18"/>
           <w:lang w:eastAsia="pt-BR"/>
         </w:rPr>
-        <w:t xml:space="preserve"> </w:t>
-      </w:r>
-      <w:proofErr w:type="spellStart"/>
-      <w:r>
-        <w:rPr>
-          <w:rFonts w:ascii="Fira Code" w:eastAsia="Times New Roman" w:hAnsi="Fira Code" w:cs="Fira Code"/>
-          <w:color w:val="D4D4D4"/>
-          <w:sz w:val="18"/>
-          <w:szCs w:val="18"/>
-          <w:lang w:eastAsia="pt-BR"/>
-        </w:rPr>
-        <w:t>c.nome</w:t>
-      </w:r>
-      <w:proofErr w:type="spellEnd"/>
-      <w:r>
-        <w:rPr>
-          <w:rFonts w:ascii="Fira Code" w:eastAsia="Times New Roman" w:hAnsi="Fira Code" w:cs="Fira Code"/>
-          <w:color w:val="D4D4D4"/>
-          <w:sz w:val="18"/>
-          <w:szCs w:val="18"/>
-          <w:lang w:eastAsia="pt-BR"/>
-        </w:rPr>
-        <w:t xml:space="preserve">, </w:t>
+        <w:t xml:space="preserve"> c.nome, </w:t>
       </w:r>
       <w:r>
         <w:rPr>
@@ -3937,29 +3251,7 @@
           <w:szCs w:val="18"/>
           <w:lang w:eastAsia="pt-BR"/>
         </w:rPr>
-        <w:t>(</w:t>
-      </w:r>
-      <w:proofErr w:type="spellStart"/>
-      <w:r>
-        <w:rPr>
-          <w:rFonts w:ascii="Fira Code" w:eastAsia="Times New Roman" w:hAnsi="Fira Code" w:cs="Fira Code"/>
-          <w:color w:val="D4D4D4"/>
-          <w:sz w:val="18"/>
-          <w:szCs w:val="18"/>
-          <w:lang w:eastAsia="pt-BR"/>
-        </w:rPr>
-        <w:t>inf.preco</w:t>
-      </w:r>
-      <w:proofErr w:type="spellEnd"/>
-      <w:r>
-        <w:rPr>
-          <w:rFonts w:ascii="Fira Code" w:eastAsia="Times New Roman" w:hAnsi="Fira Code" w:cs="Fira Code"/>
-          <w:color w:val="D4D4D4"/>
-          <w:sz w:val="18"/>
-          <w:szCs w:val="18"/>
-          <w:lang w:eastAsia="pt-BR"/>
-        </w:rPr>
-        <w:t xml:space="preserve">) </w:t>
+        <w:t xml:space="preserve">(inf.preco) </w:t>
       </w:r>
       <w:r>
         <w:rPr>
@@ -3999,42 +3291,8 @@
           <w:szCs w:val="18"/>
           <w:lang w:eastAsia="pt-BR"/>
         </w:rPr>
-        <w:t xml:space="preserve"> </w:t>
-      </w:r>
-      <w:proofErr w:type="spellStart"/>
-      <w:r>
-        <w:rPr>
-          <w:rFonts w:ascii="Fira Code" w:eastAsia="Times New Roman" w:hAnsi="Fira Code" w:cs="Fira Code"/>
-          <w:color w:val="D4D4D4"/>
-          <w:sz w:val="18"/>
-          <w:szCs w:val="18"/>
-          <w:lang w:eastAsia="pt-BR"/>
-        </w:rPr>
-        <w:t>itens_notas_fiscais</w:t>
-      </w:r>
-      <w:proofErr w:type="spellEnd"/>
-      <w:r>
-        <w:rPr>
-          <w:rFonts w:ascii="Fira Code" w:eastAsia="Times New Roman" w:hAnsi="Fira Code" w:cs="Fira Code"/>
-          <w:color w:val="D4D4D4"/>
-          <w:sz w:val="18"/>
-          <w:szCs w:val="18"/>
-          <w:lang w:eastAsia="pt-BR"/>
-        </w:rPr>
-        <w:t xml:space="preserve"> </w:t>
-      </w:r>
-      <w:proofErr w:type="spellStart"/>
-      <w:r>
-        <w:rPr>
-          <w:rFonts w:ascii="Fira Code" w:eastAsia="Times New Roman" w:hAnsi="Fira Code" w:cs="Fira Code"/>
-          <w:color w:val="D4D4D4"/>
-          <w:sz w:val="18"/>
-          <w:szCs w:val="18"/>
-          <w:lang w:eastAsia="pt-BR"/>
-        </w:rPr>
-        <w:t>inf</w:t>
-      </w:r>
-      <w:proofErr w:type="spellEnd"/>
+        <w:t xml:space="preserve"> itens_notas_fiscais inf</w:t>
+      </w:r>
     </w:p>
     <w:p>
       <w:pPr>
@@ -4077,42 +3335,8 @@
           <w:szCs w:val="18"/>
           <w:lang w:eastAsia="pt-BR"/>
         </w:rPr>
-        <w:t xml:space="preserve"> </w:t>
-      </w:r>
-      <w:proofErr w:type="spellStart"/>
-      <w:r>
-        <w:rPr>
-          <w:rFonts w:ascii="Fira Code" w:eastAsia="Times New Roman" w:hAnsi="Fira Code" w:cs="Fira Code"/>
-          <w:color w:val="D4D4D4"/>
-          <w:sz w:val="18"/>
-          <w:szCs w:val="18"/>
-          <w:lang w:eastAsia="pt-BR"/>
-        </w:rPr>
-        <w:t>notas_fiscais</w:t>
-      </w:r>
-      <w:proofErr w:type="spellEnd"/>
-      <w:r>
-        <w:rPr>
-          <w:rFonts w:ascii="Fira Code" w:eastAsia="Times New Roman" w:hAnsi="Fira Code" w:cs="Fira Code"/>
-          <w:color w:val="D4D4D4"/>
-          <w:sz w:val="18"/>
-          <w:szCs w:val="18"/>
-          <w:lang w:eastAsia="pt-BR"/>
-        </w:rPr>
-        <w:t xml:space="preserve"> </w:t>
-      </w:r>
-      <w:proofErr w:type="spellStart"/>
-      <w:r>
-        <w:rPr>
-          <w:rFonts w:ascii="Fira Code" w:eastAsia="Times New Roman" w:hAnsi="Fira Code" w:cs="Fira Code"/>
-          <w:color w:val="D4D4D4"/>
-          <w:sz w:val="18"/>
-          <w:szCs w:val="18"/>
-          <w:lang w:eastAsia="pt-BR"/>
-        </w:rPr>
-        <w:t>nf</w:t>
-      </w:r>
-      <w:proofErr w:type="spellEnd"/>
+        <w:t xml:space="preserve"> notas_fiscais nf</w:t>
+      </w:r>
     </w:p>
     <w:p>
       <w:pPr>
@@ -4155,51 +3379,7 @@
           <w:szCs w:val="18"/>
           <w:lang w:eastAsia="pt-BR"/>
         </w:rPr>
-        <w:t xml:space="preserve"> </w:t>
-      </w:r>
-      <w:proofErr w:type="spellStart"/>
-      <w:r>
-        <w:rPr>
-          <w:rFonts w:ascii="Fira Code" w:eastAsia="Times New Roman" w:hAnsi="Fira Code" w:cs="Fira Code"/>
-          <w:color w:val="D4D4D4"/>
-          <w:sz w:val="18"/>
-          <w:szCs w:val="18"/>
-          <w:lang w:eastAsia="pt-BR"/>
-        </w:rPr>
-        <w:t>inf.numero</w:t>
-      </w:r>
-      <w:proofErr w:type="spellEnd"/>
-      <w:r>
-        <w:rPr>
-          <w:rFonts w:ascii="Fira Code" w:eastAsia="Times New Roman" w:hAnsi="Fira Code" w:cs="Fira Code"/>
-          <w:color w:val="D4D4D4"/>
-          <w:sz w:val="18"/>
-          <w:szCs w:val="18"/>
-          <w:lang w:eastAsia="pt-BR"/>
-        </w:rPr>
-        <w:t xml:space="preserve"> = </w:t>
-      </w:r>
-      <w:proofErr w:type="spellStart"/>
-      <w:r>
-        <w:rPr>
-          <w:rFonts w:ascii="Fira Code" w:eastAsia="Times New Roman" w:hAnsi="Fira Code" w:cs="Fira Code"/>
-          <w:color w:val="D4D4D4"/>
-          <w:sz w:val="18"/>
-          <w:szCs w:val="18"/>
-          <w:lang w:eastAsia="pt-BR"/>
-        </w:rPr>
-        <w:t>nf.numero</w:t>
-      </w:r>
-      <w:proofErr w:type="spellEnd"/>
-      <w:r>
-        <w:rPr>
-          <w:rFonts w:ascii="Fira Code" w:eastAsia="Times New Roman" w:hAnsi="Fira Code" w:cs="Fira Code"/>
-          <w:color w:val="D4D4D4"/>
-          <w:sz w:val="18"/>
-          <w:szCs w:val="18"/>
-          <w:lang w:eastAsia="pt-BR"/>
-        </w:rPr>
-        <w:t xml:space="preserve"> </w:t>
+        <w:t xml:space="preserve"> inf.numero = nf.numero </w:t>
       </w:r>
     </w:p>
     <w:p>
@@ -4287,42 +3467,8 @@
           <w:szCs w:val="18"/>
           <w:lang w:eastAsia="pt-BR"/>
         </w:rPr>
-        <w:t xml:space="preserve"> </w:t>
-      </w:r>
-      <w:proofErr w:type="spellStart"/>
-      <w:r>
-        <w:rPr>
-          <w:rFonts w:ascii="Fira Code" w:eastAsia="Times New Roman" w:hAnsi="Fira Code" w:cs="Fira Code"/>
-          <w:color w:val="D4D4D4"/>
-          <w:sz w:val="18"/>
-          <w:szCs w:val="18"/>
-          <w:lang w:eastAsia="pt-BR"/>
-        </w:rPr>
-        <w:t>nf.cpf</w:t>
-      </w:r>
-      <w:proofErr w:type="spellEnd"/>
-      <w:r>
-        <w:rPr>
-          <w:rFonts w:ascii="Fira Code" w:eastAsia="Times New Roman" w:hAnsi="Fira Code" w:cs="Fira Code"/>
-          <w:color w:val="D4D4D4"/>
-          <w:sz w:val="18"/>
-          <w:szCs w:val="18"/>
-          <w:lang w:eastAsia="pt-BR"/>
-        </w:rPr>
-        <w:t xml:space="preserve"> = </w:t>
-      </w:r>
-      <w:proofErr w:type="spellStart"/>
-      <w:r>
-        <w:rPr>
-          <w:rFonts w:ascii="Fira Code" w:eastAsia="Times New Roman" w:hAnsi="Fira Code" w:cs="Fira Code"/>
-          <w:color w:val="D4D4D4"/>
-          <w:sz w:val="18"/>
-          <w:szCs w:val="18"/>
-          <w:lang w:eastAsia="pt-BR"/>
-        </w:rPr>
-        <w:t>c.cpf</w:t>
-      </w:r>
-      <w:proofErr w:type="spellEnd"/>
+        <w:t xml:space="preserve"> nf.cpf = c.cpf</w:t>
+      </w:r>
     </w:p>
     <w:p>
       <w:pPr>
@@ -4365,20 +3511,8 @@
           <w:szCs w:val="18"/>
           <w:lang w:eastAsia="pt-BR"/>
         </w:rPr>
-        <w:t xml:space="preserve"> </w:t>
-      </w:r>
-      <w:proofErr w:type="spellStart"/>
-      <w:r>
-        <w:rPr>
-          <w:rFonts w:ascii="Fira Code" w:eastAsia="Times New Roman" w:hAnsi="Fira Code" w:cs="Fira Code"/>
-          <w:color w:val="D4D4D4"/>
-          <w:sz w:val="18"/>
-          <w:szCs w:val="18"/>
-          <w:lang w:eastAsia="pt-BR"/>
-        </w:rPr>
-        <w:t>c.nome</w:t>
-      </w:r>
-      <w:proofErr w:type="spellEnd"/>
+        <w:t xml:space="preserve"> c.nome</w:t>
+      </w:r>
     </w:p>
     <w:p>
       <w:pPr>
@@ -4441,29 +3575,7 @@
           <w:szCs w:val="18"/>
           <w:lang w:eastAsia="pt-BR"/>
         </w:rPr>
-        <w:t>(</w:t>
-      </w:r>
-      <w:proofErr w:type="spellStart"/>
-      <w:r>
-        <w:rPr>
-          <w:rFonts w:ascii="Fira Code" w:eastAsia="Times New Roman" w:hAnsi="Fira Code" w:cs="Fira Code"/>
-          <w:color w:val="D4D4D4"/>
-          <w:sz w:val="18"/>
-          <w:szCs w:val="18"/>
-          <w:lang w:eastAsia="pt-BR"/>
-        </w:rPr>
-        <w:t>inf.preco</w:t>
-      </w:r>
-      <w:proofErr w:type="spellEnd"/>
-      <w:r>
-        <w:rPr>
-          <w:rFonts w:ascii="Fira Code" w:eastAsia="Times New Roman" w:hAnsi="Fira Code" w:cs="Fira Code"/>
-          <w:color w:val="D4D4D4"/>
-          <w:sz w:val="18"/>
-          <w:szCs w:val="18"/>
-          <w:lang w:eastAsia="pt-BR"/>
-        </w:rPr>
-        <w:t xml:space="preserve">) &gt; </w:t>
+        <w:t xml:space="preserve">(inf.preco) &gt; </w:t>
       </w:r>
       <w:r>
         <w:rPr>
@@ -4517,7 +3629,37 @@
           <w:szCs w:val="18"/>
           <w:lang w:eastAsia="pt-BR"/>
         </w:rPr>
-        <w:t xml:space="preserve"> total;</w:t>
+        <w:t xml:space="preserve"> total</w:t>
+      </w:r>
+      <w:r>
+        <w:rPr>
+          <w:rFonts w:ascii="Fira Code" w:eastAsia="Times New Roman" w:hAnsi="Fira Code" w:cs="Fira Code"/>
+          <w:color w:val="D4D4D4"/>
+          <w:sz w:val="18"/>
+          <w:szCs w:val="18"/>
+          <w:lang w:eastAsia="pt-BR"/>
+        </w:rPr>
+        <w:t xml:space="preserve"> </w:t>
+      </w:r>
+      <w:r>
+        <w:rPr>
+          <w:rFonts w:ascii="Fira Code" w:eastAsia="Times New Roman" w:hAnsi="Fira Code" w:cs="Fira Code"/>
+          <w:color w:val="569CD6"/>
+          <w:sz w:val="18"/>
+          <w:szCs w:val="18"/>
+          <w:lang w:eastAsia="pt-BR"/>
+        </w:rPr>
+        <w:t>DESC</w:t>
+      </w:r>
+      <w:r>
+        <w:rPr>
+          <w:rFonts w:ascii="Fira Code" w:eastAsia="Times New Roman" w:hAnsi="Fira Code" w:cs="Fira Code"/>
+          <w:color w:val="D4D4D4"/>
+          <w:sz w:val="18"/>
+          <w:szCs w:val="18"/>
+          <w:lang w:eastAsia="pt-BR"/>
+        </w:rPr>
+        <w:t>;</w:t>
       </w:r>
     </w:p>
     <w:p>
@@ -4570,19 +3712,8 @@
             <w:szCs w:val="18"/>
             <w:lang w:eastAsia="pt-BR"/>
           </w:rPr>
-          <w:t xml:space="preserve">SQL </w:t>
+          <w:t>SQL Fiddle</w:t>
         </w:r>
-        <w:proofErr w:type="spellStart"/>
-        <w:r>
-          <w:rPr>
-            <w:rStyle w:val="Hyperlink"/>
-            <w:sz w:val="18"/>
-            <w:szCs w:val="18"/>
-            <w:lang w:eastAsia="pt-BR"/>
-          </w:rPr>
-          <w:t>Fiddle</w:t>
-        </w:r>
-        <w:proofErr w:type="spellEnd"/>
       </w:hyperlink>
       <w:r>
         <w:rPr>
@@ -5675,7 +4806,6 @@
   <w:style w:type="character" w:default="1" w:styleId="Fontepargpadro">
     <w:name w:val="Default Paragraph Font"/>
     <w:uiPriority w:val="1"/>
-    <w:semiHidden/>
     <w:unhideWhenUsed/>
   </w:style>
   <w:style w:type="table" w:default="1" w:styleId="Tabelanormal">

</xml_diff>